<commit_message>
avances en git/github, platzi
</commit_message>
<xml_diff>
--- a/Platzi/GIT:GITHUB/git & github.docx
+++ b/Platzi/GIT:GITHUB/git & github.docx
@@ -10,7 +10,8 @@
         </w:numPr>
         <w:jc w:val="both"/>
         <w:spacing w:lineRule="auto" w:line="259" w:before="0" w:after="160"/>
-        <w:ind w:left="0" w:hanging="0"/>
+        <w:widowControl w:val="1"/>
+        <w:ind w:right="0" w:left="0" w:firstLine="0"/>
         <w:rPr>
           <w:i w:val="1"/>
           <w:b w:val="1"/>
@@ -19,6 +20,9 @@
           <w:szCs w:val="22"/>
           <w:rFonts w:ascii="Times New Roman" w:eastAsia="Times New Roman" w:hAnsi="Times New Roman" w:hint="default"/>
         </w:rPr>
+        <w:wordWrap w:val="1"/>
+        <w:autoSpaceDE w:val="0"/>
+        <w:autoSpaceDN w:val="0"/>
       </w:pPr>
       <w:r>
         <w:rPr>
@@ -40,13 +44,17 @@
         </w:numPr>
         <w:jc w:val="both"/>
         <w:spacing w:lineRule="auto" w:line="259" w:before="0" w:after="160"/>
-        <w:ind w:left="0" w:hanging="0"/>
-        <w:rPr>
-          <w:color w:val="auto"/>
-          <w:sz w:val="20"/>
-          <w:szCs w:val="20"/>
-          <w:rFonts w:ascii="Times New Roman" w:eastAsia="Times New Roman" w:hAnsi="Times New Roman" w:hint="default"/>
-        </w:rPr>
+        <w:widowControl w:val="1"/>
+        <w:ind w:right="0" w:left="0" w:firstLine="0"/>
+        <w:rPr>
+          <w:color w:val="auto"/>
+          <w:sz w:val="20"/>
+          <w:szCs w:val="20"/>
+          <w:rFonts w:ascii="Times New Roman" w:eastAsia="Times New Roman" w:hAnsi="Times New Roman" w:hint="default"/>
+        </w:rPr>
+        <w:wordWrap w:val="1"/>
+        <w:autoSpaceDE w:val="0"/>
+        <w:autoSpaceDN w:val="0"/>
       </w:pPr>
       <w:r>
         <w:rPr>
@@ -66,14 +74,18 @@
         </w:numPr>
         <w:jc w:val="both"/>
         <w:spacing w:lineRule="auto" w:line="259" w:before="0" w:after="160"/>
-        <w:ind w:left="0" w:hanging="0"/>
-        <w:rPr>
-          <w:i w:val="0"/>
-          <w:color w:val="auto"/>
-          <w:sz w:val="20"/>
-          <w:szCs w:val="20"/>
-          <w:rFonts w:ascii="Times New Roman" w:eastAsia="Times New Roman" w:hAnsi="Times New Roman" w:hint="default"/>
-        </w:rPr>
+        <w:widowControl w:val="1"/>
+        <w:ind w:right="0" w:left="0" w:firstLine="0"/>
+        <w:rPr>
+          <w:i w:val="1"/>
+          <w:color w:val="auto"/>
+          <w:sz w:val="20"/>
+          <w:szCs w:val="20"/>
+          <w:rFonts w:ascii="Times New Roman" w:eastAsia="Times New Roman" w:hAnsi="Times New Roman" w:hint="default"/>
+        </w:rPr>
+        <w:wordWrap w:val="1"/>
+        <w:autoSpaceDE w:val="0"/>
+        <w:autoSpaceDN w:val="0"/>
       </w:pPr>
       <w:r>
         <w:rPr>
@@ -172,27 +184,194 @@
           <w:szCs w:val="20"/>
           <w:rFonts w:ascii="Times New Roman" w:eastAsia="Times New Roman" w:hAnsi="Times New Roman" w:hint="default"/>
         </w:rPr>
-        <w:t xml:space="preserve">. Todo </w:t>
-      </w:r>
-      <w:r>
-        <w:rPr>
-          <w:i w:val="0"/>
-          <w:color w:val="auto"/>
-          <w:sz w:val="20"/>
-          <w:szCs w:val="20"/>
-          <w:rFonts w:ascii="Times New Roman" w:eastAsia="Times New Roman" w:hAnsi="Times New Roman" w:hint="default"/>
-        </w:rPr>
-        <w:t xml:space="preserve">cambio registrado que quiera hacerle un seguimiento en el area temporal (staging area) debe hacerlo con el </w:t>
-      </w:r>
-      <w:r>
-        <w:rPr>
-          <w:i w:val="0"/>
-          <w:color w:val="auto"/>
-          <w:sz w:val="20"/>
-          <w:szCs w:val="20"/>
-          <w:rFonts w:ascii="Times New Roman" w:eastAsia="Times New Roman" w:hAnsi="Times New Roman" w:hint="default"/>
-        </w:rPr>
-        <w:t xml:space="preserve">comando: “git add”.</w:t>
+        <w:t xml:space="preserve">. </w:t>
+      </w:r>
+      <w:r>
+        <w:rPr>
+          <w:i w:val="0"/>
+          <w:color w:val="auto"/>
+          <w:sz w:val="20"/>
+          <w:szCs w:val="20"/>
+          <w:rFonts w:ascii="Times New Roman" w:eastAsia="Times New Roman" w:hAnsi="Times New Roman" w:hint="default"/>
+        </w:rPr>
+        <w:t xml:space="preserve">Todo cambio registrado que quiera hacerle un seguimiento en el area temporal (staging area) debe hacerlo con el </w:t>
+      </w:r>
+      <w:r>
+        <w:rPr>
+          <w:i w:val="0"/>
+          <w:color w:val="auto"/>
+          <w:sz w:val="20"/>
+          <w:szCs w:val="20"/>
+          <w:rFonts w:ascii="Times New Roman" w:eastAsia="Times New Roman" w:hAnsi="Times New Roman" w:hint="default"/>
+        </w:rPr>
+        <w:t xml:space="preserve">comando: </w:t>
+      </w:r>
+      <w:r>
+        <w:rPr>
+          <w:i w:val="0"/>
+          <w:b w:val="1"/>
+          <w:color w:val="auto"/>
+          <w:sz w:val="20"/>
+          <w:szCs w:val="20"/>
+          <w:rFonts w:ascii="Times New Roman" w:eastAsia="Times New Roman" w:hAnsi="Times New Roman" w:hint="default"/>
+        </w:rPr>
+        <w:t>“git</w:t>
+      </w:r>
+      <w:r>
+        <w:rPr>
+          <w:i w:val="0"/>
+          <w:color w:val="auto"/>
+          <w:sz w:val="20"/>
+          <w:szCs w:val="20"/>
+          <w:rFonts w:ascii="Times New Roman" w:eastAsia="Times New Roman" w:hAnsi="Times New Roman" w:hint="default"/>
+        </w:rPr>
+        <w:t xml:space="preserve"> </w:t>
+      </w:r>
+      <w:r>
+        <w:rPr>
+          <w:i w:val="0"/>
+          <w:b w:val="1"/>
+          <w:color w:val="auto"/>
+          <w:sz w:val="20"/>
+          <w:szCs w:val="20"/>
+          <w:rFonts w:ascii="Times New Roman" w:eastAsia="Times New Roman" w:hAnsi="Times New Roman" w:hint="default"/>
+        </w:rPr>
+        <w:t>add”.</w:t>
+      </w:r>
+      <w:r>
+        <w:rPr>
+          <w:i w:val="0"/>
+          <w:color w:val="auto"/>
+          <w:sz w:val="20"/>
+          <w:szCs w:val="20"/>
+          <w:rFonts w:ascii="Times New Roman" w:eastAsia="Times New Roman" w:hAnsi="Times New Roman" w:hint="default"/>
+        </w:rPr>
+        <w:t xml:space="preserve"> Y si, por el contrario, quiere dejar de rastrearlo o de seguirlo (al fichero o carpeta </w:t>
+      </w:r>
+      <w:r>
+        <w:rPr>
+          <w:i w:val="0"/>
+          <w:color w:val="auto"/>
+          <w:sz w:val="20"/>
+          <w:szCs w:val="20"/>
+          <w:rFonts w:ascii="Times New Roman" w:eastAsia="Times New Roman" w:hAnsi="Times New Roman" w:hint="default"/>
+        </w:rPr>
+        <w:t xml:space="preserve">modificada en cuestión), situandolo en su punto de partida de nuevo (ya sea porque se equivocó en alguna </w:t>
+      </w:r>
+      <w:r>
+        <w:rPr>
+          <w:i w:val="0"/>
+          <w:color w:val="auto"/>
+          <w:sz w:val="20"/>
+          <w:szCs w:val="20"/>
+          <w:rFonts w:ascii="Times New Roman" w:eastAsia="Times New Roman" w:hAnsi="Times New Roman" w:hint="default"/>
+        </w:rPr>
+        <w:t xml:space="preserve">modificación y quiere volver a manipular algunas cosas); usted puede ejecutar el siguiente comando: </w:t>
+      </w:r>
+      <w:r>
+        <w:rPr>
+          <w:i w:val="0"/>
+          <w:b w:val="1"/>
+          <w:color w:val="auto"/>
+          <w:sz w:val="20"/>
+          <w:szCs w:val="20"/>
+          <w:rFonts w:ascii="Times New Roman" w:eastAsia="Times New Roman" w:hAnsi="Times New Roman" w:hint="default"/>
+        </w:rPr>
+        <w:t>“git</w:t>
+      </w:r>
+      <w:r>
+        <w:rPr>
+          <w:i w:val="0"/>
+          <w:color w:val="auto"/>
+          <w:sz w:val="20"/>
+          <w:szCs w:val="20"/>
+          <w:rFonts w:ascii="Times New Roman" w:eastAsia="Times New Roman" w:hAnsi="Times New Roman" w:hint="default"/>
+        </w:rPr>
+        <w:t xml:space="preserve"> </w:t>
+      </w:r>
+      <w:r>
+        <w:rPr>
+          <w:i w:val="0"/>
+          <w:b w:val="1"/>
+          <w:color w:val="auto"/>
+          <w:sz w:val="20"/>
+          <w:szCs w:val="20"/>
+          <w:rFonts w:ascii="Times New Roman" w:eastAsia="Times New Roman" w:hAnsi="Times New Roman" w:hint="default"/>
+        </w:rPr>
+        <w:t>rm</w:t>
+      </w:r>
+      <w:r>
+        <w:rPr>
+          <w:i w:val="0"/>
+          <w:color w:val="auto"/>
+          <w:sz w:val="20"/>
+          <w:szCs w:val="20"/>
+          <w:rFonts w:ascii="Times New Roman" w:eastAsia="Times New Roman" w:hAnsi="Times New Roman" w:hint="default"/>
+        </w:rPr>
+        <w:t xml:space="preserve"> </w:t>
+      </w:r>
+      <w:r>
+        <w:rPr>
+          <w:i w:val="0"/>
+          <w:b w:val="1"/>
+          <w:color w:val="auto"/>
+          <w:sz w:val="20"/>
+          <w:szCs w:val="20"/>
+          <w:rFonts w:ascii="Times New Roman" w:eastAsia="Times New Roman" w:hAnsi="Times New Roman" w:hint="default"/>
+        </w:rPr>
+        <w:t>--</w:t>
+      </w:r>
+      <w:r>
+        <w:rPr>
+          <w:i w:val="0"/>
+          <w:b w:val="1"/>
+          <w:color w:val="auto"/>
+          <w:sz w:val="20"/>
+          <w:szCs w:val="20"/>
+          <w:rFonts w:ascii="Times New Roman" w:eastAsia="Times New Roman" w:hAnsi="Times New Roman" w:hint="default"/>
+        </w:rPr>
+        <w:t>cached”.</w:t>
+      </w:r>
+      <w:r>
+        <w:rPr>
+          <w:i w:val="0"/>
+          <w:color w:val="auto"/>
+          <w:sz w:val="20"/>
+          <w:szCs w:val="20"/>
+          <w:rFonts w:ascii="Times New Roman" w:eastAsia="Times New Roman" w:hAnsi="Times New Roman" w:hint="default"/>
+        </w:rPr>
+        <w:t xml:space="preserve"> De nuevo, su directorio o fichero en cuestión, vuelve a ser </w:t>
+      </w:r>
+      <w:r>
+        <w:rPr>
+          <w:i w:val="1"/>
+          <w:b w:val="1"/>
+          <w:color w:val="auto"/>
+          <w:sz w:val="20"/>
+          <w:szCs w:val="20"/>
+          <w:rFonts w:ascii="Times New Roman" w:eastAsia="Times New Roman" w:hAnsi="Times New Roman" w:hint="default"/>
+        </w:rPr>
+        <w:t>untracked</w:t>
+      </w:r>
+      <w:r>
+        <w:rPr>
+          <w:i w:val="1"/>
+          <w:color w:val="auto"/>
+          <w:sz w:val="20"/>
+          <w:szCs w:val="20"/>
+          <w:rFonts w:ascii="Times New Roman" w:eastAsia="Times New Roman" w:hAnsi="Times New Roman" w:hint="default"/>
+        </w:rPr>
+        <w:t xml:space="preserve"> </w:t>
+      </w:r>
+      <w:r>
+        <w:rPr>
+          <w:i w:val="0"/>
+          <w:color w:val="auto"/>
+          <w:sz w:val="20"/>
+          <w:szCs w:val="20"/>
+          <w:rFonts w:ascii="Times New Roman" w:eastAsia="Times New Roman" w:hAnsi="Times New Roman" w:hint="default"/>
+        </w:rPr>
+        <w:t xml:space="preserve">(deja de ser rastreado).</w:t>
       </w:r>
     </w:p>
     <w:p>
@@ -203,14 +382,18 @@
         </w:numPr>
         <w:jc w:val="both"/>
         <w:spacing w:lineRule="auto" w:line="259" w:before="0" w:after="160"/>
-        <w:ind w:left="0" w:hanging="0"/>
-        <w:rPr>
-          <w:i w:val="0"/>
-          <w:color w:val="auto"/>
-          <w:sz w:val="20"/>
-          <w:szCs w:val="20"/>
-          <w:rFonts w:ascii="Times New Roman" w:eastAsia="Times New Roman" w:hAnsi="Times New Roman" w:hint="default"/>
-        </w:rPr>
+        <w:widowControl w:val="1"/>
+        <w:ind w:right="0" w:left="0" w:firstLine="0"/>
+        <w:rPr>
+          <w:i w:val="0"/>
+          <w:color w:val="auto"/>
+          <w:sz w:val="20"/>
+          <w:szCs w:val="20"/>
+          <w:rFonts w:ascii="Times New Roman" w:eastAsia="Times New Roman" w:hAnsi="Times New Roman" w:hint="default"/>
+        </w:rPr>
+        <w:wordWrap w:val="1"/>
+        <w:autoSpaceDE w:val="0"/>
+        <w:autoSpaceDN w:val="0"/>
       </w:pPr>
       <w:r>
         <w:rPr>
@@ -230,17 +413,59 @@
           <w:szCs w:val="20"/>
           <w:rFonts w:ascii="Times New Roman" w:eastAsia="Times New Roman" w:hAnsi="Times New Roman" w:hint="default"/>
         </w:rPr>
-        <w:t xml:space="preserve">recibe por nombre: “.git”, una carpeta oculta que emula a la carpeta original y que sirve para guardar, </w:t>
-      </w:r>
-      <w:r>
-        <w:rPr>
-          <w:i w:val="0"/>
-          <w:color w:val="auto"/>
-          <w:sz w:val="20"/>
-          <w:szCs w:val="20"/>
-          <w:rFonts w:ascii="Times New Roman" w:eastAsia="Times New Roman" w:hAnsi="Times New Roman" w:hint="default"/>
-        </w:rPr>
-        <w:t xml:space="preserve">potencialmente, copias de seguridad (commits) de todos los cambios o ediciones que estemos haciendo dentro </w:t>
+        <w:t xml:space="preserve">recibe por nombre: </w:t>
+      </w:r>
+      <w:r>
+        <w:rPr>
+          <w:i w:val="0"/>
+          <w:b w:val="1"/>
+          <w:color w:val="auto"/>
+          <w:sz w:val="20"/>
+          <w:szCs w:val="20"/>
+          <w:rFonts w:ascii="Times New Roman" w:eastAsia="Times New Roman" w:hAnsi="Times New Roman" w:hint="default"/>
+        </w:rPr>
+        <w:t>“.git”,</w:t>
+      </w:r>
+      <w:r>
+        <w:rPr>
+          <w:i w:val="0"/>
+          <w:color w:val="auto"/>
+          <w:sz w:val="20"/>
+          <w:szCs w:val="20"/>
+          <w:rFonts w:ascii="Times New Roman" w:eastAsia="Times New Roman" w:hAnsi="Times New Roman" w:hint="default"/>
+        </w:rPr>
+        <w:t xml:space="preserve"> una carpeta oculta que emula a la carpeta original y que sirve para guardar, </w:t>
+      </w:r>
+      <w:r>
+        <w:rPr>
+          <w:i w:val="0"/>
+          <w:color w:val="auto"/>
+          <w:sz w:val="20"/>
+          <w:szCs w:val="20"/>
+          <w:rFonts w:ascii="Times New Roman" w:eastAsia="Times New Roman" w:hAnsi="Times New Roman" w:hint="default"/>
+        </w:rPr>
+        <w:t xml:space="preserve">potencialmente, copias de seguridad </w:t>
+      </w:r>
+      <w:r>
+        <w:rPr>
+          <w:i w:val="0"/>
+          <w:b w:val="1"/>
+          <w:color w:val="auto"/>
+          <w:sz w:val="20"/>
+          <w:szCs w:val="20"/>
+          <w:rFonts w:ascii="Times New Roman" w:eastAsia="Times New Roman" w:hAnsi="Times New Roman" w:hint="default"/>
+        </w:rPr>
+        <w:t>(commits)</w:t>
+      </w:r>
+      <w:r>
+        <w:rPr>
+          <w:i w:val="0"/>
+          <w:color w:val="auto"/>
+          <w:sz w:val="20"/>
+          <w:szCs w:val="20"/>
+          <w:rFonts w:ascii="Times New Roman" w:eastAsia="Times New Roman" w:hAnsi="Times New Roman" w:hint="default"/>
+        </w:rPr>
+        <w:t xml:space="preserve"> de todos los cambios o ediciones que estemos haciendo dentro </w:t>
       </w:r>
       <w:r>
         <w:rPr>
@@ -281,14 +506,18 @@
         </w:numPr>
         <w:jc w:val="both"/>
         <w:spacing w:lineRule="auto" w:line="259" w:before="0" w:after="160"/>
-        <w:ind w:left="0" w:hanging="0"/>
-        <w:rPr>
-          <w:i w:val="0"/>
-          <w:color w:val="auto"/>
-          <w:sz w:val="20"/>
-          <w:szCs w:val="20"/>
-          <w:rFonts w:ascii="Times New Roman" w:eastAsia="Times New Roman" w:hAnsi="Times New Roman" w:hint="default"/>
-        </w:rPr>
+        <w:widowControl w:val="1"/>
+        <w:ind w:right="0" w:left="0" w:firstLine="0"/>
+        <w:rPr>
+          <w:i w:val="0"/>
+          <w:color w:val="auto"/>
+          <w:sz w:val="20"/>
+          <w:szCs w:val="20"/>
+          <w:rFonts w:ascii="Times New Roman" w:eastAsia="Times New Roman" w:hAnsi="Times New Roman" w:hint="default"/>
+        </w:rPr>
+        <w:wordWrap w:val="1"/>
+        <w:autoSpaceDE w:val="0"/>
+        <w:autoSpaceDN w:val="0"/>
       </w:pPr>
       <w:r>
         <w:rPr>
@@ -329,14 +558,18 @@
         </w:numPr>
         <w:jc w:val="both"/>
         <w:spacing w:lineRule="auto" w:line="259" w:before="0" w:after="160"/>
-        <w:ind w:left="0" w:hanging="0"/>
-        <w:rPr>
-          <w:i w:val="0"/>
-          <w:color w:val="auto"/>
-          <w:sz w:val="20"/>
-          <w:szCs w:val="20"/>
-          <w:rFonts w:ascii="Times New Roman" w:eastAsia="Times New Roman" w:hAnsi="Times New Roman" w:hint="default"/>
-        </w:rPr>
+        <w:widowControl w:val="1"/>
+        <w:ind w:right="0" w:left="0" w:firstLine="0"/>
+        <w:rPr>
+          <w:i w:val="0"/>
+          <w:color w:val="auto"/>
+          <w:sz w:val="20"/>
+          <w:szCs w:val="20"/>
+          <w:rFonts w:ascii="Times New Roman" w:eastAsia="Times New Roman" w:hAnsi="Times New Roman" w:hint="default"/>
+        </w:rPr>
+        <w:wordWrap w:val="1"/>
+        <w:autoSpaceDE w:val="0"/>
+        <w:autoSpaceDN w:val="0"/>
       </w:pPr>
       <w:r>
         <w:rPr>
@@ -346,7 +579,101 @@
           <w:szCs w:val="20"/>
           <w:rFonts w:ascii="Times New Roman" w:eastAsia="Times New Roman" w:hAnsi="Times New Roman" w:hint="default"/>
         </w:rPr>
-        <w:t xml:space="preserve">Justamente, el comando que se encarga de crear esas copias de seguridad se ejecuta así: “git commit -m ‘’”. La </w:t>
+        <w:t xml:space="preserve">Justamente, el comando que se encarga de crear esas copias de seguridad se ejecuta así: </w:t>
+      </w:r>
+      <w:r>
+        <w:rPr>
+          <w:i w:val="0"/>
+          <w:b w:val="1"/>
+          <w:color w:val="auto"/>
+          <w:sz w:val="20"/>
+          <w:szCs w:val="20"/>
+          <w:rFonts w:ascii="Times New Roman" w:eastAsia="Times New Roman" w:hAnsi="Times New Roman" w:hint="default"/>
+        </w:rPr>
+        <w:t>“git</w:t>
+      </w:r>
+      <w:r>
+        <w:rPr>
+          <w:i w:val="0"/>
+          <w:color w:val="auto"/>
+          <w:sz w:val="20"/>
+          <w:szCs w:val="20"/>
+          <w:rFonts w:ascii="Times New Roman" w:eastAsia="Times New Roman" w:hAnsi="Times New Roman" w:hint="default"/>
+        </w:rPr>
+        <w:t xml:space="preserve"> </w:t>
+      </w:r>
+      <w:r>
+        <w:rPr>
+          <w:i w:val="0"/>
+          <w:b w:val="1"/>
+          <w:color w:val="auto"/>
+          <w:sz w:val="20"/>
+          <w:szCs w:val="20"/>
+          <w:rFonts w:ascii="Times New Roman" w:eastAsia="Times New Roman" w:hAnsi="Times New Roman" w:hint="default"/>
+        </w:rPr>
+        <w:t>commit</w:t>
+      </w:r>
+      <w:r>
+        <w:rPr>
+          <w:i w:val="0"/>
+          <w:color w:val="auto"/>
+          <w:sz w:val="20"/>
+          <w:szCs w:val="20"/>
+          <w:rFonts w:ascii="Times New Roman" w:eastAsia="Times New Roman" w:hAnsi="Times New Roman" w:hint="default"/>
+        </w:rPr>
+        <w:t xml:space="preserve"> </w:t>
+      </w:r>
+      <w:r>
+        <w:rPr>
+          <w:i w:val="0"/>
+          <w:b w:val="1"/>
+          <w:color w:val="auto"/>
+          <w:sz w:val="20"/>
+          <w:szCs w:val="20"/>
+          <w:rFonts w:ascii="Times New Roman" w:eastAsia="Times New Roman" w:hAnsi="Times New Roman" w:hint="default"/>
+        </w:rPr>
+        <w:t>-m</w:t>
+      </w:r>
+      <w:r>
+        <w:rPr>
+          <w:i w:val="0"/>
+          <w:color w:val="auto"/>
+          <w:sz w:val="20"/>
+          <w:szCs w:val="20"/>
+          <w:rFonts w:ascii="Times New Roman" w:eastAsia="Times New Roman" w:hAnsi="Times New Roman" w:hint="default"/>
+        </w:rPr>
+        <w:t xml:space="preserve"> </w:t>
+      </w:r>
+      <w:r>
+        <w:rPr>
+          <w:i w:val="0"/>
+          <w:b w:val="1"/>
+          <w:color w:val="auto"/>
+          <w:sz w:val="20"/>
+          <w:szCs w:val="20"/>
+          <w:rFonts w:ascii="Times New Roman" w:eastAsia="Times New Roman" w:hAnsi="Times New Roman" w:hint="default"/>
+        </w:rPr>
+        <w:t>‘’”.</w:t>
+      </w:r>
+      <w:r>
+        <w:rPr>
+          <w:i w:val="0"/>
+          <w:color w:val="auto"/>
+          <w:sz w:val="20"/>
+          <w:szCs w:val="20"/>
+          <w:rFonts w:ascii="Times New Roman" w:eastAsia="Times New Roman" w:hAnsi="Times New Roman" w:hint="default"/>
+        </w:rPr>
+        <w:t xml:space="preserve"> </w:t>
+      </w:r>
+      <w:r>
+        <w:rPr>
+          <w:i w:val="0"/>
+          <w:color w:val="auto"/>
+          <w:sz w:val="20"/>
+          <w:szCs w:val="20"/>
+          <w:rFonts w:ascii="Times New Roman" w:eastAsia="Times New Roman" w:hAnsi="Times New Roman" w:hint="default"/>
+        </w:rPr>
+        <w:t xml:space="preserve">La </w:t>
       </w:r>
       <w:r>
         <w:rPr>
@@ -386,17 +713,17 @@
           <w:szCs w:val="20"/>
           <w:rFonts w:ascii="Times New Roman" w:eastAsia="Times New Roman" w:hAnsi="Times New Roman" w:hint="default"/>
         </w:rPr>
-        <w:t xml:space="preserve"> (una extensión del comando “git commit”) que nos permite darle </w:t>
-      </w:r>
-      <w:r>
-        <w:rPr>
-          <w:i w:val="0"/>
-          <w:color w:val="auto"/>
-          <w:sz w:val="20"/>
-          <w:szCs w:val="20"/>
-          <w:rFonts w:ascii="Times New Roman" w:eastAsia="Times New Roman" w:hAnsi="Times New Roman" w:hint="default"/>
-        </w:rPr>
-        <w:t xml:space="preserve">una referencia identificativa y explicita, por medio de un comentario o mensaje, al cambio que estamos </w:t>
+        <w:t xml:space="preserve"> (una extensión del comando “git commit”) que nos permite </w:t>
+      </w:r>
+      <w:r>
+        <w:rPr>
+          <w:i w:val="0"/>
+          <w:color w:val="auto"/>
+          <w:sz w:val="20"/>
+          <w:szCs w:val="20"/>
+          <w:rFonts w:ascii="Times New Roman" w:eastAsia="Times New Roman" w:hAnsi="Times New Roman" w:hint="default"/>
+        </w:rPr>
+        <w:t xml:space="preserve">darle una referencia identificativa y explicita, por medio de un comentario o mensaje, al cambio que estamos </w:t>
       </w:r>
       <w:r>
         <w:rPr>
@@ -427,14 +754,18 @@
         </w:numPr>
         <w:jc w:val="both"/>
         <w:spacing w:lineRule="auto" w:line="259" w:before="0" w:after="160"/>
-        <w:ind w:left="0" w:hanging="0"/>
-        <w:rPr>
-          <w:i w:val="0"/>
-          <w:color w:val="auto"/>
-          <w:sz w:val="20"/>
-          <w:szCs w:val="20"/>
-          <w:rFonts w:ascii="Times New Roman" w:eastAsia="Times New Roman" w:hAnsi="Times New Roman" w:hint="default"/>
-        </w:rPr>
+        <w:widowControl w:val="1"/>
+        <w:ind w:right="0" w:left="0" w:firstLine="0"/>
+        <w:rPr>
+          <w:i w:val="0"/>
+          <w:color w:val="auto"/>
+          <w:sz w:val="20"/>
+          <w:szCs w:val="20"/>
+          <w:rFonts w:ascii="Times New Roman" w:eastAsia="Times New Roman" w:hAnsi="Times New Roman" w:hint="default"/>
+        </w:rPr>
+        <w:wordWrap w:val="1"/>
+        <w:autoSpaceDE w:val="0"/>
+        <w:autoSpaceDN w:val="0"/>
       </w:pPr>
       <w:r>
         <w:rPr>
@@ -444,37 +775,100 @@
           <w:szCs w:val="20"/>
           <w:rFonts w:ascii="Times New Roman" w:eastAsia="Times New Roman" w:hAnsi="Times New Roman" w:hint="default"/>
         </w:rPr>
-        <w:t xml:space="preserve">Al ejecutar “git commit” sobre nuestros cambios, éstos pasan de estar en un “area temporal” para llegar a un </w:t>
-      </w:r>
-      <w:r>
-        <w:rPr>
-          <w:i w:val="0"/>
-          <w:color w:val="auto"/>
-          <w:sz w:val="20"/>
-          <w:szCs w:val="20"/>
-          <w:rFonts w:ascii="Times New Roman" w:eastAsia="Times New Roman" w:hAnsi="Times New Roman" w:hint="default"/>
-        </w:rPr>
-        <w:t xml:space="preserve">“repositorio local”. Todo “commit” generado recibe un número de identificación, se llama: identificador (un </w:t>
-      </w:r>
-      <w:r>
-        <w:rPr>
-          <w:i w:val="0"/>
-          <w:color w:val="auto"/>
-          <w:sz w:val="20"/>
-          <w:szCs w:val="20"/>
-          <w:rFonts w:ascii="Times New Roman" w:eastAsia="Times New Roman" w:hAnsi="Times New Roman" w:hint="default"/>
-        </w:rPr>
-        <w:t xml:space="preserve">nombre interno de la base de datos de Git para cada cambio), y básicamente con él es que podemos hacer todo </w:t>
-      </w:r>
-      <w:r>
-        <w:rPr>
-          <w:i w:val="0"/>
-          <w:color w:val="auto"/>
-          <w:sz w:val="20"/>
-          <w:szCs w:val="20"/>
-          <w:rFonts w:ascii="Times New Roman" w:eastAsia="Times New Roman" w:hAnsi="Times New Roman" w:hint="default"/>
-        </w:rPr>
-        <w:t xml:space="preserve">tipo de manipulación sobre los “commits”. </w:t>
+        <w:t xml:space="preserve">Al ejecutar “git commit” sobre nuestros cambios, éstos pasan de estar seguidos/rastreados </w:t>
+      </w:r>
+      <w:r>
+        <w:rPr>
+          <w:i w:val="1"/>
+          <w:b w:val="1"/>
+          <w:color w:val="auto"/>
+          <w:sz w:val="20"/>
+          <w:szCs w:val="20"/>
+          <w:rFonts w:ascii="Times New Roman" w:eastAsia="Times New Roman" w:hAnsi="Times New Roman" w:hint="default"/>
+        </w:rPr>
+        <w:t>(tracked)</w:t>
+      </w:r>
+      <w:r>
+        <w:rPr>
+          <w:i w:val="0"/>
+          <w:color w:val="auto"/>
+          <w:sz w:val="20"/>
+          <w:szCs w:val="20"/>
+          <w:rFonts w:ascii="Times New Roman" w:eastAsia="Times New Roman" w:hAnsi="Times New Roman" w:hint="default"/>
+        </w:rPr>
+        <w:t xml:space="preserve"> por un </w:t>
+      </w:r>
+      <w:r>
+        <w:rPr>
+          <w:i w:val="0"/>
+          <w:color w:val="auto"/>
+          <w:sz w:val="20"/>
+          <w:szCs w:val="20"/>
+          <w:rFonts w:ascii="Times New Roman" w:eastAsia="Times New Roman" w:hAnsi="Times New Roman" w:hint="default"/>
+        </w:rPr>
+        <w:t xml:space="preserve">“area temporal” para llegar a un “repositorio local”. Todo “commit” generado recibe un número de </w:t>
+      </w:r>
+      <w:r>
+        <w:rPr>
+          <w:i w:val="0"/>
+          <w:color w:val="auto"/>
+          <w:sz w:val="20"/>
+          <w:szCs w:val="20"/>
+          <w:rFonts w:ascii="Times New Roman" w:eastAsia="Times New Roman" w:hAnsi="Times New Roman" w:hint="default"/>
+        </w:rPr>
+        <w:t xml:space="preserve">identificación, se llama: </w:t>
+      </w:r>
+      <w:r>
+        <w:rPr>
+          <w:i w:val="0"/>
+          <w:b w:val="1"/>
+          <w:color w:val="auto"/>
+          <w:sz w:val="20"/>
+          <w:szCs w:val="20"/>
+          <w:rFonts w:ascii="Times New Roman" w:eastAsia="Times New Roman" w:hAnsi="Times New Roman" w:hint="default"/>
+        </w:rPr>
+        <w:t>identificador</w:t>
+      </w:r>
+      <w:r>
+        <w:rPr>
+          <w:i w:val="0"/>
+          <w:color w:val="auto"/>
+          <w:sz w:val="20"/>
+          <w:szCs w:val="20"/>
+          <w:rFonts w:ascii="Times New Roman" w:eastAsia="Times New Roman" w:hAnsi="Times New Roman" w:hint="default"/>
+        </w:rPr>
+        <w:t xml:space="preserve"> (un nombre interno de la base de datos de Git para cada cambio), y </w:t>
+      </w:r>
+      <w:r>
+        <w:rPr>
+          <w:i w:val="0"/>
+          <w:color w:val="auto"/>
+          <w:sz w:val="20"/>
+          <w:szCs w:val="20"/>
+          <w:rFonts w:ascii="Times New Roman" w:eastAsia="Times New Roman" w:hAnsi="Times New Roman" w:hint="default"/>
+        </w:rPr>
+        <w:t xml:space="preserve">básicamente con él es que podemos hacer todo tipo de manipulación sobre los “commits”. Al último “commit” </w:t>
+      </w:r>
+      <w:r>
+        <w:rPr>
+          <w:i w:val="0"/>
+          <w:color w:val="auto"/>
+          <w:sz w:val="20"/>
+          <w:szCs w:val="20"/>
+          <w:rFonts w:ascii="Times New Roman" w:eastAsia="Times New Roman" w:hAnsi="Times New Roman" w:hint="default"/>
+        </w:rPr>
+        <w:t xml:space="preserve">o copia de seguridad, nuestra última versión, se le llama también: </w:t>
+      </w:r>
+      <w:r>
+        <w:rPr>
+          <w:i w:val="0"/>
+          <w:b w:val="1"/>
+          <w:color w:val="auto"/>
+          <w:sz w:val="20"/>
+          <w:szCs w:val="20"/>
+          <w:rFonts w:ascii="Times New Roman" w:eastAsia="Times New Roman" w:hAnsi="Times New Roman" w:hint="default"/>
+        </w:rPr>
+        <w:t>“Head”.</w:t>
       </w:r>
     </w:p>
     <w:p>
@@ -485,54 +879,1001 @@
         </w:numPr>
         <w:jc w:val="both"/>
         <w:spacing w:lineRule="auto" w:line="259" w:before="0" w:after="160"/>
-        <w:ind w:left="0" w:hanging="0"/>
-        <w:rPr>
-          <w:i w:val="0"/>
-          <w:color w:val="auto"/>
-          <w:sz w:val="20"/>
-          <w:szCs w:val="20"/>
-          <w:rFonts w:ascii="Times New Roman" w:eastAsia="Times New Roman" w:hAnsi="Times New Roman" w:hint="default"/>
-        </w:rPr>
+        <w:widowControl w:val="1"/>
+        <w:ind w:right="0" w:left="0" w:firstLine="0"/>
+        <w:rPr>
+          <w:spacing w:val="0"/>
+          <w:vertAlign w:val="baseline"/>
+          <w:i w:val="0"/>
+          <w:color w:val="auto"/>
+          <w:position w:val="0"/>
+          <w:sz w:val="20"/>
+          <w:szCs w:val="20"/>
+          <w:smallCaps w:val="0"/>
+          <w:rFonts w:ascii="Times New Roman" w:eastAsia="Times New Roman" w:hAnsi="Times New Roman" w:hint="default"/>
+        </w:rPr>
+        <w:wordWrap w:val="1"/>
+        <w:autoSpaceDE w:val="0"/>
+        <w:autoSpaceDN w:val="0"/>
       </w:pPr>
       <w:r>
         <w:rPr>
-          <w:i w:val="0"/>
-          <w:color w:val="auto"/>
-          <w:sz w:val="20"/>
-          <w:szCs w:val="20"/>
+          <w:spacing w:val="0"/>
+          <w:vertAlign w:val="baseline"/>
+          <w:i w:val="0"/>
+          <w:color w:val="auto"/>
+          <w:position w:val="0"/>
+          <w:sz w:val="20"/>
+          <w:szCs w:val="20"/>
+          <w:smallCaps w:val="0"/>
           <w:rFonts w:ascii="Times New Roman" w:eastAsia="Times New Roman" w:hAnsi="Times New Roman" w:hint="default"/>
         </w:rPr>
         <w:t xml:space="preserve">Entonces, tenemos que todas las copias de seguridad que hagamos se almacenarán en repositorio local (y sólo </w:t>
       </w:r>
       <w:r>
         <w:rPr>
-          <w:i w:val="0"/>
-          <w:color w:val="auto"/>
-          <w:sz w:val="20"/>
-          <w:szCs w:val="20"/>
-          <w:rFonts w:ascii="Times New Roman" w:eastAsia="Times New Roman" w:hAnsi="Times New Roman" w:hint="default"/>
-        </w:rPr>
-        <w:t xml:space="preserve">eso). El repositorio local recibe un nombre por defecto de: “Master”. Master realmente es una rama, la rama </w:t>
-      </w:r>
-      <w:r>
-        <w:rPr>
-          <w:i w:val="0"/>
-          <w:color w:val="auto"/>
-          <w:sz w:val="20"/>
-          <w:szCs w:val="20"/>
+          <w:spacing w:val="0"/>
+          <w:vertAlign w:val="baseline"/>
+          <w:i w:val="0"/>
+          <w:color w:val="auto"/>
+          <w:position w:val="0"/>
+          <w:sz w:val="20"/>
+          <w:szCs w:val="20"/>
+          <w:smallCaps w:val="0"/>
+          <w:rFonts w:ascii="Times New Roman" w:eastAsia="Times New Roman" w:hAnsi="Times New Roman" w:hint="default"/>
+        </w:rPr>
+        <w:t xml:space="preserve">eso). El repositorio local recibe un nombre por defecto de: </w:t>
+      </w:r>
+      <w:r>
+        <w:rPr>
+          <w:spacing w:val="0"/>
+          <w:vertAlign w:val="baseline"/>
+          <w:i w:val="0"/>
+          <w:b w:val="1"/>
+          <w:color w:val="auto"/>
+          <w:position w:val="0"/>
+          <w:sz w:val="20"/>
+          <w:szCs w:val="20"/>
+          <w:smallCaps w:val="0"/>
+          <w:rFonts w:ascii="Times New Roman" w:eastAsia="Times New Roman" w:hAnsi="Times New Roman" w:hint="default"/>
+        </w:rPr>
+        <w:t>“Master”.</w:t>
+      </w:r>
+      <w:r>
+        <w:rPr>
+          <w:spacing w:val="0"/>
+          <w:vertAlign w:val="baseline"/>
+          <w:i w:val="0"/>
+          <w:color w:val="auto"/>
+          <w:position w:val="0"/>
+          <w:sz w:val="20"/>
+          <w:szCs w:val="20"/>
+          <w:smallCaps w:val="0"/>
+          <w:rFonts w:ascii="Times New Roman" w:eastAsia="Times New Roman" w:hAnsi="Times New Roman" w:hint="default"/>
+        </w:rPr>
+        <w:t xml:space="preserve"> </w:t>
+      </w:r>
+      <w:r>
+        <w:rPr>
+          <w:spacing w:val="0"/>
+          <w:vertAlign w:val="baseline"/>
+          <w:i w:val="1"/>
+          <w:color w:val="auto"/>
+          <w:position w:val="0"/>
+          <w:sz w:val="20"/>
+          <w:szCs w:val="20"/>
+          <w:smallCaps w:val="0"/>
+          <w:rFonts w:ascii="Times New Roman" w:eastAsia="Times New Roman" w:hAnsi="Times New Roman" w:hint="default"/>
+        </w:rPr>
+        <w:t>Master</w:t>
+      </w:r>
+      <w:r>
+        <w:rPr>
+          <w:spacing w:val="0"/>
+          <w:vertAlign w:val="baseline"/>
+          <w:i w:val="0"/>
+          <w:color w:val="auto"/>
+          <w:position w:val="0"/>
+          <w:sz w:val="20"/>
+          <w:szCs w:val="20"/>
+          <w:smallCaps w:val="0"/>
+          <w:rFonts w:ascii="Times New Roman" w:eastAsia="Times New Roman" w:hAnsi="Times New Roman" w:hint="default"/>
+        </w:rPr>
+        <w:t xml:space="preserve"> realmente es una rama, la rama </w:t>
+      </w:r>
+      <w:r>
+        <w:rPr>
+          <w:spacing w:val="0"/>
+          <w:vertAlign w:val="baseline"/>
+          <w:i w:val="0"/>
+          <w:color w:val="auto"/>
+          <w:position w:val="0"/>
+          <w:sz w:val="20"/>
+          <w:szCs w:val="20"/>
+          <w:smallCaps w:val="0"/>
           <w:rFonts w:ascii="Times New Roman" w:eastAsia="Times New Roman" w:hAnsi="Times New Roman" w:hint="default"/>
         </w:rPr>
         <w:t xml:space="preserve">principal de nuestro repositorio. Eventualmente necesitaría crear varias cuando esté trabajando un proyecto </w:t>
       </w:r>
       <w:r>
         <w:rPr>
-          <w:i w:val="0"/>
-          <w:color w:val="auto"/>
-          <w:sz w:val="20"/>
-          <w:szCs w:val="20"/>
-          <w:rFonts w:ascii="Times New Roman" w:eastAsia="Times New Roman" w:hAnsi="Times New Roman" w:hint="default"/>
-        </w:rPr>
-        <w:t xml:space="preserve">grande o cuando esté trabajando un proyecto en equipo.   </w:t>
+          <w:spacing w:val="0"/>
+          <w:vertAlign w:val="baseline"/>
+          <w:i w:val="0"/>
+          <w:color w:val="auto"/>
+          <w:position w:val="0"/>
+          <w:sz w:val="20"/>
+          <w:szCs w:val="20"/>
+          <w:smallCaps w:val="0"/>
+          <w:rFonts w:ascii="Times New Roman" w:eastAsia="Times New Roman" w:hAnsi="Times New Roman" w:hint="default"/>
+        </w:rPr>
+        <w:t xml:space="preserve">grande o cuando esté trabajando un proyecto en equipo. </w:t>
+      </w:r>
+    </w:p>
+    <w:p>
+      <w:pPr>
+        <w:numPr>
+          <w:ilvl w:val="0"/>
+          <w:numId w:val="0"/>
+        </w:numPr>
+        <w:jc w:val="both"/>
+        <w:spacing w:lineRule="auto" w:line="259" w:before="0" w:after="160"/>
+        <w:widowControl w:val="1"/>
+        <w:ind w:right="0" w:left="0" w:firstLine="0"/>
+        <w:rPr>
+          <w:spacing w:val="0"/>
+          <w:vertAlign w:val="baseline"/>
+          <w:i w:val="0"/>
+          <w:b w:val="0"/>
+          <w:color w:val="auto"/>
+          <w:position w:val="0"/>
+          <w:sz w:val="20"/>
+          <w:szCs w:val="20"/>
+          <w:smallCaps w:val="0"/>
+          <w:rFonts w:ascii="Times New Roman" w:eastAsia="Times New Roman" w:hAnsi="Times New Roman" w:hint="default"/>
+        </w:rPr>
+        <w:wordWrap w:val="1"/>
+        <w:autoSpaceDE w:val="0"/>
+        <w:autoSpaceDN w:val="0"/>
+      </w:pPr>
+      <w:r>
+        <w:rPr>
+          <w:spacing w:val="0"/>
+          <w:vertAlign w:val="baseline"/>
+          <w:i w:val="0"/>
+          <w:color w:val="auto"/>
+          <w:position w:val="0"/>
+          <w:sz w:val="20"/>
+          <w:szCs w:val="20"/>
+          <w:smallCaps w:val="0"/>
+          <w:rFonts w:ascii="Times New Roman" w:eastAsia="Times New Roman" w:hAnsi="Times New Roman" w:hint="default"/>
+        </w:rPr>
+        <w:t xml:space="preserve">Por ejemplo, con </w:t>
+      </w:r>
+      <w:r>
+        <w:rPr>
+          <w:spacing w:val="0"/>
+          <w:vertAlign w:val="baseline"/>
+          <w:i w:val="0"/>
+          <w:b w:val="1"/>
+          <w:color w:val="auto"/>
+          <w:position w:val="0"/>
+          <w:sz w:val="20"/>
+          <w:szCs w:val="20"/>
+          <w:smallCaps w:val="0"/>
+          <w:rFonts w:ascii="Times New Roman" w:eastAsia="Times New Roman" w:hAnsi="Times New Roman" w:hint="default"/>
+        </w:rPr>
+        <w:t xml:space="preserve">Git Branch</w:t>
+      </w:r>
+      <w:r>
+        <w:rPr>
+          <w:spacing w:val="0"/>
+          <w:vertAlign w:val="baseline"/>
+          <w:i w:val="0"/>
+          <w:b w:val="0"/>
+          <w:color w:val="auto"/>
+          <w:position w:val="0"/>
+          <w:sz w:val="20"/>
+          <w:szCs w:val="20"/>
+          <w:smallCaps w:val="0"/>
+          <w:rFonts w:ascii="Times New Roman" w:eastAsia="Times New Roman" w:hAnsi="Times New Roman" w:hint="default"/>
+        </w:rPr>
+        <w:t xml:space="preserve"> es posible crear diferentes ramas de desarrollo que pueden converger en el mismo </w:t>
+      </w:r>
+      <w:r>
+        <w:rPr>
+          <w:spacing w:val="0"/>
+          <w:vertAlign w:val="baseline"/>
+          <w:i w:val="0"/>
+          <w:b w:val="0"/>
+          <w:color w:val="auto"/>
+          <w:position w:val="0"/>
+          <w:sz w:val="20"/>
+          <w:szCs w:val="20"/>
+          <w:smallCaps w:val="0"/>
+          <w:rFonts w:ascii="Times New Roman" w:eastAsia="Times New Roman" w:hAnsi="Times New Roman" w:hint="default"/>
+        </w:rPr>
+        <w:t xml:space="preserve">repositorio. Podríamos hablar de: una rama </w:t>
+      </w:r>
+      <w:r>
+        <w:rPr>
+          <w:spacing w:val="0"/>
+          <w:vertAlign w:val="baseline"/>
+          <w:i w:val="1"/>
+          <w:b w:val="0"/>
+          <w:color w:val="auto"/>
+          <w:position w:val="0"/>
+          <w:sz w:val="20"/>
+          <w:szCs w:val="20"/>
+          <w:smallCaps w:val="0"/>
+          <w:rFonts w:ascii="Times New Roman" w:eastAsia="Times New Roman" w:hAnsi="Times New Roman" w:hint="default"/>
+        </w:rPr>
+        <w:t>estable,</w:t>
+      </w:r>
+      <w:r>
+        <w:rPr>
+          <w:spacing w:val="0"/>
+          <w:vertAlign w:val="baseline"/>
+          <w:i w:val="0"/>
+          <w:b w:val="0"/>
+          <w:color w:val="auto"/>
+          <w:position w:val="0"/>
+          <w:sz w:val="20"/>
+          <w:szCs w:val="20"/>
+          <w:smallCaps w:val="0"/>
+          <w:rFonts w:ascii="Times New Roman" w:eastAsia="Times New Roman" w:hAnsi="Times New Roman" w:hint="default"/>
+        </w:rPr>
+        <w:t xml:space="preserve"> una rama </w:t>
+      </w:r>
+      <w:r>
+        <w:rPr>
+          <w:spacing w:val="0"/>
+          <w:vertAlign w:val="baseline"/>
+          <w:i w:val="1"/>
+          <w:b w:val="0"/>
+          <w:color w:val="auto"/>
+          <w:position w:val="0"/>
+          <w:sz w:val="20"/>
+          <w:szCs w:val="20"/>
+          <w:smallCaps w:val="0"/>
+          <w:rFonts w:ascii="Times New Roman" w:eastAsia="Times New Roman" w:hAnsi="Times New Roman" w:hint="default"/>
+        </w:rPr>
+        <w:t xml:space="preserve">experimental </w:t>
+      </w:r>
+      <w:r>
+        <w:rPr>
+          <w:spacing w:val="0"/>
+          <w:vertAlign w:val="baseline"/>
+          <w:i w:val="1"/>
+          <w:b w:val="1"/>
+          <w:color w:val="auto"/>
+          <w:position w:val="0"/>
+          <w:sz w:val="20"/>
+          <w:szCs w:val="20"/>
+          <w:smallCaps w:val="0"/>
+          <w:rFonts w:ascii="Times New Roman" w:eastAsia="Times New Roman" w:hAnsi="Times New Roman" w:hint="default"/>
+        </w:rPr>
+        <w:t>“development”</w:t>
+      </w:r>
+      <w:r>
+        <w:rPr>
+          <w:spacing w:val="0"/>
+          <w:vertAlign w:val="baseline"/>
+          <w:i w:val="1"/>
+          <w:b w:val="0"/>
+          <w:color w:val="auto"/>
+          <w:position w:val="0"/>
+          <w:sz w:val="20"/>
+          <w:szCs w:val="20"/>
+          <w:smallCaps w:val="0"/>
+          <w:rFonts w:ascii="Times New Roman" w:eastAsia="Times New Roman" w:hAnsi="Times New Roman" w:hint="default"/>
+        </w:rPr>
+        <w:t xml:space="preserve"> (por ejemplo, para </w:t>
+      </w:r>
+      <w:r>
+        <w:rPr>
+          <w:spacing w:val="0"/>
+          <w:vertAlign w:val="baseline"/>
+          <w:i w:val="1"/>
+          <w:b w:val="0"/>
+          <w:color w:val="auto"/>
+          <w:position w:val="0"/>
+          <w:sz w:val="20"/>
+          <w:szCs w:val="20"/>
+          <w:smallCaps w:val="0"/>
+          <w:rFonts w:ascii="Times New Roman" w:eastAsia="Times New Roman" w:hAnsi="Times New Roman" w:hint="default"/>
+        </w:rPr>
+        <w:t xml:space="preserve">probar nuevo código, fuera de lo convencional que te pide o exige el proyecto, que podría ayudarte a encontrar </w:t>
+      </w:r>
+      <w:r>
+        <w:rPr>
+          <w:spacing w:val="0"/>
+          <w:vertAlign w:val="baseline"/>
+          <w:i w:val="1"/>
+          <w:b w:val="0"/>
+          <w:color w:val="auto"/>
+          <w:position w:val="0"/>
+          <w:sz w:val="20"/>
+          <w:szCs w:val="20"/>
+          <w:smallCaps w:val="0"/>
+          <w:rFonts w:ascii="Times New Roman" w:eastAsia="Times New Roman" w:hAnsi="Times New Roman" w:hint="default"/>
+        </w:rPr>
+        <w:t xml:space="preserve">“por accidente” algo mejor que lo convencional)</w:t>
+      </w:r>
+      <w:r>
+        <w:rPr>
+          <w:spacing w:val="0"/>
+          <w:vertAlign w:val="baseline"/>
+          <w:i w:val="0"/>
+          <w:b w:val="0"/>
+          <w:color w:val="auto"/>
+          <w:position w:val="0"/>
+          <w:sz w:val="20"/>
+          <w:szCs w:val="20"/>
+          <w:smallCaps w:val="0"/>
+          <w:rFonts w:ascii="Times New Roman" w:eastAsia="Times New Roman" w:hAnsi="Times New Roman" w:hint="default"/>
+        </w:rPr>
+        <w:t xml:space="preserve"> y una rama </w:t>
+      </w:r>
+      <w:r>
+        <w:rPr>
+          <w:spacing w:val="0"/>
+          <w:vertAlign w:val="baseline"/>
+          <w:i w:val="1"/>
+          <w:b w:val="0"/>
+          <w:color w:val="auto"/>
+          <w:position w:val="0"/>
+          <w:sz w:val="20"/>
+          <w:szCs w:val="20"/>
+          <w:smallCaps w:val="0"/>
+          <w:rFonts w:ascii="Times New Roman" w:eastAsia="Times New Roman" w:hAnsi="Times New Roman" w:hint="default"/>
+        </w:rPr>
+        <w:t>inestable</w:t>
+      </w:r>
+      <w:r>
+        <w:rPr>
+          <w:spacing w:val="0"/>
+          <w:vertAlign w:val="baseline"/>
+          <w:i w:val="0"/>
+          <w:b w:val="0"/>
+          <w:color w:val="auto"/>
+          <w:position w:val="0"/>
+          <w:sz w:val="20"/>
+          <w:szCs w:val="20"/>
+          <w:smallCaps w:val="0"/>
+          <w:rFonts w:ascii="Times New Roman" w:eastAsia="Times New Roman" w:hAnsi="Times New Roman" w:hint="default"/>
+        </w:rPr>
+        <w:t xml:space="preserve">, en las industrias a un tipo de ellas se les </w:t>
+      </w:r>
+      <w:r>
+        <w:rPr>
+          <w:spacing w:val="0"/>
+          <w:vertAlign w:val="baseline"/>
+          <w:i w:val="0"/>
+          <w:b w:val="0"/>
+          <w:color w:val="auto"/>
+          <w:position w:val="0"/>
+          <w:sz w:val="20"/>
+          <w:szCs w:val="20"/>
+          <w:smallCaps w:val="0"/>
+          <w:rFonts w:ascii="Times New Roman" w:eastAsia="Times New Roman" w:hAnsi="Times New Roman" w:hint="default"/>
+        </w:rPr>
+        <w:t xml:space="preserve">conoce como:</w:t>
+      </w:r>
+      <w:r>
+        <w:rPr>
+          <w:spacing w:val="0"/>
+          <w:vertAlign w:val="baseline"/>
+          <w:i w:val="1"/>
+          <w:b w:val="0"/>
+          <w:color w:val="auto"/>
+          <w:position w:val="0"/>
+          <w:sz w:val="20"/>
+          <w:szCs w:val="20"/>
+          <w:smallCaps w:val="0"/>
+          <w:rFonts w:ascii="Times New Roman" w:eastAsia="Times New Roman" w:hAnsi="Times New Roman" w:hint="default"/>
+        </w:rPr>
+        <w:t xml:space="preserve"> </w:t>
+      </w:r>
+      <w:r>
+        <w:rPr>
+          <w:spacing w:val="0"/>
+          <w:vertAlign w:val="baseline"/>
+          <w:i w:val="1"/>
+          <w:b w:val="1"/>
+          <w:color w:val="auto"/>
+          <w:position w:val="0"/>
+          <w:sz w:val="20"/>
+          <w:szCs w:val="20"/>
+          <w:smallCaps w:val="0"/>
+          <w:rFonts w:ascii="Times New Roman" w:eastAsia="Times New Roman" w:hAnsi="Times New Roman" w:hint="default"/>
+        </w:rPr>
+        <w:t>“bugfixing”</w:t>
+      </w:r>
+      <w:r>
+        <w:rPr>
+          <w:spacing w:val="0"/>
+          <w:vertAlign w:val="baseline"/>
+          <w:i w:val="1"/>
+          <w:b w:val="0"/>
+          <w:color w:val="auto"/>
+          <w:position w:val="0"/>
+          <w:sz w:val="20"/>
+          <w:szCs w:val="20"/>
+          <w:smallCaps w:val="0"/>
+          <w:rFonts w:ascii="Times New Roman" w:eastAsia="Times New Roman" w:hAnsi="Times New Roman" w:hint="default"/>
+        </w:rPr>
+        <w:t xml:space="preserve"> o </w:t>
+      </w:r>
+      <w:r>
+        <w:rPr>
+          <w:spacing w:val="0"/>
+          <w:vertAlign w:val="baseline"/>
+          <w:i w:val="1"/>
+          <w:b w:val="1"/>
+          <w:color w:val="auto"/>
+          <w:position w:val="0"/>
+          <w:sz w:val="20"/>
+          <w:szCs w:val="20"/>
+          <w:smallCaps w:val="0"/>
+          <w:rFonts w:ascii="Times New Roman" w:eastAsia="Times New Roman" w:hAnsi="Times New Roman" w:hint="default"/>
+        </w:rPr>
+        <w:t>“hotfix”</w:t>
+      </w:r>
+      <w:r>
+        <w:rPr>
+          <w:spacing w:val="0"/>
+          <w:vertAlign w:val="baseline"/>
+          <w:i w:val="0"/>
+          <w:b w:val="1"/>
+          <w:color w:val="auto"/>
+          <w:position w:val="0"/>
+          <w:sz w:val="20"/>
+          <w:szCs w:val="20"/>
+          <w:smallCaps w:val="0"/>
+          <w:rFonts w:ascii="Times New Roman" w:eastAsia="Times New Roman" w:hAnsi="Times New Roman" w:hint="default"/>
+        </w:rPr>
+        <w:t>,</w:t>
+      </w:r>
+      <w:r>
+        <w:rPr>
+          <w:spacing w:val="0"/>
+          <w:vertAlign w:val="baseline"/>
+          <w:i w:val="0"/>
+          <w:b w:val="0"/>
+          <w:color w:val="auto"/>
+          <w:position w:val="0"/>
+          <w:sz w:val="20"/>
+          <w:szCs w:val="20"/>
+          <w:smallCaps w:val="0"/>
+          <w:rFonts w:ascii="Times New Roman" w:eastAsia="Times New Roman" w:hAnsi="Times New Roman" w:hint="default"/>
+        </w:rPr>
+        <w:t xml:space="preserve"> que sirven para arreglar un bug de la versión actual de nuestra rama </w:t>
+      </w:r>
+      <w:r>
+        <w:rPr>
+          <w:spacing w:val="0"/>
+          <w:vertAlign w:val="baseline"/>
+          <w:i w:val="0"/>
+          <w:b w:val="0"/>
+          <w:color w:val="auto"/>
+          <w:position w:val="0"/>
+          <w:sz w:val="20"/>
+          <w:szCs w:val="20"/>
+          <w:smallCaps w:val="0"/>
+          <w:rFonts w:ascii="Times New Roman" w:eastAsia="Times New Roman" w:hAnsi="Times New Roman" w:hint="default"/>
+        </w:rPr>
+        <w:t xml:space="preserve">principal, sin estropear en absoluto todo el trabajo que ya se lleva hecho en ella (para cuidar el trabajo que ya </w:t>
+      </w:r>
+      <w:r>
+        <w:rPr>
+          <w:spacing w:val="0"/>
+          <w:vertAlign w:val="baseline"/>
+          <w:i w:val="0"/>
+          <w:b w:val="0"/>
+          <w:color w:val="auto"/>
+          <w:position w:val="0"/>
+          <w:sz w:val="20"/>
+          <w:szCs w:val="20"/>
+          <w:smallCaps w:val="0"/>
+          <w:rFonts w:ascii="Times New Roman" w:eastAsia="Times New Roman" w:hAnsi="Times New Roman" w:hint="default"/>
+        </w:rPr>
+        <w:t xml:space="preserve">tenemos hecho en código precisamente); entonces, todos los errores a los que nos expongamos, posiblemente, </w:t>
+      </w:r>
+      <w:r>
+        <w:rPr>
+          <w:spacing w:val="0"/>
+          <w:vertAlign w:val="baseline"/>
+          <w:i w:val="0"/>
+          <w:b w:val="0"/>
+          <w:color w:val="auto"/>
+          <w:position w:val="0"/>
+          <w:sz w:val="20"/>
+          <w:szCs w:val="20"/>
+          <w:smallCaps w:val="0"/>
+          <w:rFonts w:ascii="Times New Roman" w:eastAsia="Times New Roman" w:hAnsi="Times New Roman" w:hint="default"/>
+        </w:rPr>
+        <w:t xml:space="preserve">en el intento de resolución de nuestro bug... que se queden y se den, con toda tranquilidad, en la rama </w:t>
+      </w:r>
+      <w:r>
+        <w:rPr>
+          <w:spacing w:val="0"/>
+          <w:vertAlign w:val="baseline"/>
+          <w:i w:val="0"/>
+          <w:b w:val="0"/>
+          <w:color w:val="auto"/>
+          <w:position w:val="0"/>
+          <w:sz w:val="20"/>
+          <w:szCs w:val="20"/>
+          <w:smallCaps w:val="0"/>
+          <w:rFonts w:ascii="Times New Roman" w:eastAsia="Times New Roman" w:hAnsi="Times New Roman" w:hint="default"/>
+        </w:rPr>
+        <w:t xml:space="preserve">experimental. Cuando ya por fin hayamos podido encontrar, en dicha rama experimental, la resolución de </w:t>
+      </w:r>
+      <w:r>
+        <w:rPr>
+          <w:spacing w:val="0"/>
+          <w:vertAlign w:val="baseline"/>
+          <w:i w:val="0"/>
+          <w:b w:val="0"/>
+          <w:color w:val="auto"/>
+          <w:position w:val="0"/>
+          <w:sz w:val="20"/>
+          <w:szCs w:val="20"/>
+          <w:smallCaps w:val="0"/>
+          <w:rFonts w:ascii="Times New Roman" w:eastAsia="Times New Roman" w:hAnsi="Times New Roman" w:hint="default"/>
+        </w:rPr>
+        <w:t xml:space="preserve">problema a nuestro bug, luego de desordenarlo todo sin mosquearnos por eso (no hay nada de qué preocuparse, </w:t>
+      </w:r>
+      <w:r>
+        <w:rPr>
+          <w:spacing w:val="0"/>
+          <w:vertAlign w:val="baseline"/>
+          <w:i w:val="0"/>
+          <w:b w:val="0"/>
+          <w:color w:val="auto"/>
+          <w:position w:val="0"/>
+          <w:sz w:val="20"/>
+          <w:szCs w:val="20"/>
+          <w:smallCaps w:val="0"/>
+          <w:rFonts w:ascii="Times New Roman" w:eastAsia="Times New Roman" w:hAnsi="Times New Roman" w:hint="default"/>
+        </w:rPr>
+        <w:t xml:space="preserve">para eso se creo esta rama); bueno, ahí sí podrá unir la rama experimental, su última versión, a la versión última </w:t>
+      </w:r>
+      <w:r>
+        <w:rPr>
+          <w:spacing w:val="0"/>
+          <w:vertAlign w:val="baseline"/>
+          <w:i w:val="0"/>
+          <w:b w:val="0"/>
+          <w:color w:val="auto"/>
+          <w:position w:val="0"/>
+          <w:sz w:val="20"/>
+          <w:szCs w:val="20"/>
+          <w:smallCaps w:val="0"/>
+          <w:rFonts w:ascii="Times New Roman" w:eastAsia="Times New Roman" w:hAnsi="Times New Roman" w:hint="default"/>
+        </w:rPr>
+        <w:t xml:space="preserve">de la rama </w:t>
+      </w:r>
+      <w:r>
+        <w:rPr>
+          <w:spacing w:val="0"/>
+          <w:vertAlign w:val="baseline"/>
+          <w:i w:val="1"/>
+          <w:b w:val="0"/>
+          <w:color w:val="auto"/>
+          <w:position w:val="0"/>
+          <w:sz w:val="20"/>
+          <w:szCs w:val="20"/>
+          <w:smallCaps w:val="0"/>
+          <w:rFonts w:ascii="Times New Roman" w:eastAsia="Times New Roman" w:hAnsi="Times New Roman" w:hint="default"/>
+        </w:rPr>
+        <w:t xml:space="preserve">master. </w:t>
+      </w:r>
+      <w:r>
+        <w:rPr>
+          <w:spacing w:val="0"/>
+          <w:vertAlign w:val="baseline"/>
+          <w:i w:val="0"/>
+          <w:b w:val="0"/>
+          <w:color w:val="auto"/>
+          <w:position w:val="0"/>
+          <w:sz w:val="20"/>
+          <w:szCs w:val="20"/>
+          <w:smallCaps w:val="0"/>
+          <w:rFonts w:ascii="Times New Roman" w:eastAsia="Times New Roman" w:hAnsi="Times New Roman" w:hint="default"/>
+        </w:rPr>
+        <w:t xml:space="preserve">Ya entre poco dejaremos claro cuál es el comando qué se encarga de unir las ramas.</w:t>
+      </w:r>
+    </w:p>
+    <w:p>
+      <w:pPr>
+        <w:numPr>
+          <w:ilvl w:val="0"/>
+          <w:numId w:val="0"/>
+        </w:numPr>
+        <w:jc w:val="both"/>
+        <w:spacing w:lineRule="auto" w:line="259" w:before="0" w:after="160"/>
+        <w:widowControl w:val="1"/>
+        <w:ind w:right="0" w:left="0" w:firstLine="0"/>
+        <w:rPr>
+          <w:spacing w:val="0"/>
+          <w:vertAlign w:val="baseline"/>
+          <w:i w:val="0"/>
+          <w:b w:val="0"/>
+          <w:color w:val="auto"/>
+          <w:position w:val="0"/>
+          <w:sz w:val="20"/>
+          <w:szCs w:val="20"/>
+          <w:smallCaps w:val="0"/>
+          <w:rFonts w:ascii="Times New Roman" w:eastAsia="Times New Roman" w:hAnsi="Times New Roman" w:hint="default"/>
+        </w:rPr>
+        <w:wordWrap w:val="1"/>
+        <w:autoSpaceDE w:val="0"/>
+        <w:autoSpaceDN w:val="0"/>
+      </w:pPr>
+    </w:p>
+    <w:p>
+      <w:pPr>
+        <w:numPr>
+          <w:ilvl w:val="0"/>
+          <w:numId w:val="0"/>
+        </w:numPr>
+        <w:jc w:val="both"/>
+        <w:spacing w:lineRule="auto" w:line="259" w:before="0" w:after="160"/>
+        <w:widowControl w:val="1"/>
+        <w:ind w:right="0" w:left="0" w:firstLine="0"/>
+        <w:rPr>
+          <w:spacing w:val="0"/>
+          <w:vertAlign w:val="baseline"/>
+          <w:i w:val="0"/>
+          <w:color w:val="auto"/>
+          <w:position w:val="0"/>
+          <w:sz w:val="20"/>
+          <w:szCs w:val="20"/>
+          <w:smallCaps w:val="0"/>
+          <w:rFonts w:ascii="Times New Roman" w:eastAsia="Times New Roman" w:hAnsi="Times New Roman" w:hint="default"/>
+        </w:rPr>
+        <w:wordWrap w:val="1"/>
+        <w:autoSpaceDE w:val="0"/>
+        <w:autoSpaceDN w:val="0"/>
+      </w:pPr>
+      <w:r>
+        <w:rPr>
+          <w:spacing w:val="0"/>
+          <w:vertAlign w:val="baseline"/>
+          <w:i w:val="0"/>
+          <w:b w:val="0"/>
+          <w:color w:val="auto"/>
+          <w:position w:val="0"/>
+          <w:sz w:val="20"/>
+          <w:szCs w:val="20"/>
+          <w:smallCaps w:val="0"/>
+          <w:rFonts w:ascii="Times New Roman" w:eastAsia="Times New Roman" w:hAnsi="Times New Roman" w:hint="default"/>
+        </w:rPr>
+        <w:t xml:space="preserve">Caso aparte, si está trabajando en equipo, cada integrante del mismo puede trabajar su parte en ramas diferentes;</w:t>
+      </w:r>
+      <w:r>
+        <w:rPr>
+          <w:spacing w:val="0"/>
+          <w:vertAlign w:val="baseline"/>
+          <w:i w:val="0"/>
+          <w:color w:val="auto"/>
+          <w:position w:val="0"/>
+          <w:sz w:val="20"/>
+          <w:szCs w:val="20"/>
+          <w:smallCaps w:val="0"/>
+          <w:rFonts w:ascii="Times New Roman" w:eastAsia="Times New Roman" w:hAnsi="Times New Roman" w:hint="default"/>
+        </w:rPr>
+        <w:t xml:space="preserve"> </w:t>
+      </w:r>
+      <w:r>
+        <w:rPr>
+          <w:spacing w:val="0"/>
+          <w:vertAlign w:val="baseline"/>
+          <w:i w:val="0"/>
+          <w:color w:val="auto"/>
+          <w:position w:val="0"/>
+          <w:sz w:val="20"/>
+          <w:szCs w:val="20"/>
+          <w:smallCaps w:val="0"/>
+          <w:rFonts w:ascii="Times New Roman" w:eastAsia="Times New Roman" w:hAnsi="Times New Roman" w:hint="default"/>
+        </w:rPr>
+        <w:t xml:space="preserve">y, al final, cuando cada integrante ya tenga la edición definitiva de su parte (de cada sub-rama derivada de la </w:t>
+      </w:r>
+      <w:r>
+        <w:rPr>
+          <w:spacing w:val="0"/>
+          <w:vertAlign w:val="baseline"/>
+          <w:i w:val="0"/>
+          <w:color w:val="auto"/>
+          <w:position w:val="0"/>
+          <w:sz w:val="20"/>
+          <w:szCs w:val="20"/>
+          <w:smallCaps w:val="0"/>
+          <w:rFonts w:ascii="Times New Roman" w:eastAsia="Times New Roman" w:hAnsi="Times New Roman" w:hint="default"/>
+        </w:rPr>
+        <w:t xml:space="preserve">rama master); entonces, ahí puede unir todas las sub-ramas a la rama principal </w:t>
+      </w:r>
+      <w:r>
+        <w:rPr>
+          <w:spacing w:val="0"/>
+          <w:vertAlign w:val="baseline"/>
+          <w:i w:val="1"/>
+          <w:color w:val="auto"/>
+          <w:position w:val="0"/>
+          <w:sz w:val="20"/>
+          <w:szCs w:val="20"/>
+          <w:smallCaps w:val="0"/>
+          <w:rFonts w:ascii="Times New Roman" w:eastAsia="Times New Roman" w:hAnsi="Times New Roman" w:hint="default"/>
+        </w:rPr>
+        <w:t xml:space="preserve">master, </w:t>
+      </w:r>
+      <w:r>
+        <w:rPr>
+          <w:spacing w:val="0"/>
+          <w:vertAlign w:val="baseline"/>
+          <w:i w:val="0"/>
+          <w:color w:val="auto"/>
+          <w:position w:val="0"/>
+          <w:sz w:val="20"/>
+          <w:szCs w:val="20"/>
+          <w:smallCaps w:val="0"/>
+          <w:rFonts w:ascii="Times New Roman" w:eastAsia="Times New Roman" w:hAnsi="Times New Roman" w:hint="default"/>
+        </w:rPr>
+        <w:t xml:space="preserve">logrando así que todos los </w:t>
+      </w:r>
+      <w:r>
+        <w:rPr>
+          <w:spacing w:val="0"/>
+          <w:vertAlign w:val="baseline"/>
+          <w:i w:val="0"/>
+          <w:color w:val="auto"/>
+          <w:position w:val="0"/>
+          <w:sz w:val="20"/>
+          <w:szCs w:val="20"/>
+          <w:smallCaps w:val="0"/>
+          <w:rFonts w:ascii="Times New Roman" w:eastAsia="Times New Roman" w:hAnsi="Times New Roman" w:hint="default"/>
+        </w:rPr>
+        <w:t xml:space="preserve">avances definitivos de cada compañero de trabajo estén unidos a un proyecto final. En general, esta unión entre </w:t>
+      </w:r>
+      <w:r>
+        <w:rPr>
+          <w:spacing w:val="0"/>
+          <w:vertAlign w:val="baseline"/>
+          <w:i w:val="0"/>
+          <w:color w:val="auto"/>
+          <w:position w:val="0"/>
+          <w:sz w:val="20"/>
+          <w:szCs w:val="20"/>
+          <w:smallCaps w:val="0"/>
+          <w:rFonts w:ascii="Times New Roman" w:eastAsia="Times New Roman" w:hAnsi="Times New Roman" w:hint="default"/>
+        </w:rPr>
+        <w:t xml:space="preserve">los avances de las sub-ramas y la rama </w:t>
+      </w:r>
+      <w:r>
+        <w:rPr>
+          <w:spacing w:val="0"/>
+          <w:vertAlign w:val="baseline"/>
+          <w:i w:val="1"/>
+          <w:color w:val="auto"/>
+          <w:position w:val="0"/>
+          <w:sz w:val="20"/>
+          <w:szCs w:val="20"/>
+          <w:smallCaps w:val="0"/>
+          <w:rFonts w:ascii="Times New Roman" w:eastAsia="Times New Roman" w:hAnsi="Times New Roman" w:hint="default"/>
+        </w:rPr>
+        <w:t xml:space="preserve">master </w:t>
+      </w:r>
+      <w:r>
+        <w:rPr>
+          <w:spacing w:val="0"/>
+          <w:vertAlign w:val="baseline"/>
+          <w:i w:val="0"/>
+          <w:color w:val="auto"/>
+          <w:position w:val="0"/>
+          <w:sz w:val="20"/>
+          <w:szCs w:val="20"/>
+          <w:smallCaps w:val="0"/>
+          <w:rFonts w:ascii="Times New Roman" w:eastAsia="Times New Roman" w:hAnsi="Times New Roman" w:hint="default"/>
+        </w:rPr>
+        <w:t xml:space="preserve">se hace por medio de un comando que se llama: </w:t>
+      </w:r>
+      <w:r>
+        <w:rPr>
+          <w:spacing w:val="0"/>
+          <w:vertAlign w:val="baseline"/>
+          <w:i w:val="0"/>
+          <w:b w:val="1"/>
+          <w:color w:val="auto"/>
+          <w:position w:val="0"/>
+          <w:sz w:val="20"/>
+          <w:szCs w:val="20"/>
+          <w:smallCaps w:val="0"/>
+          <w:rFonts w:ascii="Times New Roman" w:eastAsia="Times New Roman" w:hAnsi="Times New Roman" w:hint="default"/>
+        </w:rPr>
+        <w:t>“git</w:t>
+      </w:r>
+      <w:r>
+        <w:rPr>
+          <w:spacing w:val="0"/>
+          <w:vertAlign w:val="baseline"/>
+          <w:i w:val="0"/>
+          <w:color w:val="auto"/>
+          <w:position w:val="0"/>
+          <w:sz w:val="20"/>
+          <w:szCs w:val="20"/>
+          <w:smallCaps w:val="0"/>
+          <w:rFonts w:ascii="Times New Roman" w:eastAsia="Times New Roman" w:hAnsi="Times New Roman" w:hint="default"/>
+        </w:rPr>
+        <w:t xml:space="preserve"> </w:t>
+      </w:r>
+      <w:r>
+        <w:rPr>
+          <w:spacing w:val="0"/>
+          <w:vertAlign w:val="baseline"/>
+          <w:i w:val="0"/>
+          <w:b w:val="1"/>
+          <w:color w:val="auto"/>
+          <w:position w:val="0"/>
+          <w:sz w:val="20"/>
+          <w:szCs w:val="20"/>
+          <w:smallCaps w:val="0"/>
+          <w:rFonts w:ascii="Times New Roman" w:eastAsia="Times New Roman" w:hAnsi="Times New Roman" w:hint="default"/>
+        </w:rPr>
+        <w:t>merge”.</w:t>
+      </w:r>
+    </w:p>
+    <w:p>
+      <w:pPr>
+        <w:numPr>
+          <w:ilvl w:val="0"/>
+          <w:numId w:val="0"/>
+        </w:numPr>
+        <w:jc w:val="both"/>
+        <w:spacing w:lineRule="auto" w:line="259" w:before="0" w:after="160"/>
+        <w:widowControl w:val="1"/>
+        <w:ind w:right="0" w:left="0" w:firstLine="0"/>
+        <w:rPr>
+          <w:spacing w:val="0"/>
+          <w:vertAlign w:val="baseline"/>
+          <w:i w:val="0"/>
+          <w:color w:val="auto"/>
+          <w:position w:val="0"/>
+          <w:sz w:val="20"/>
+          <w:szCs w:val="20"/>
+          <w:smallCaps w:val="0"/>
+          <w:rFonts w:ascii="Times New Roman" w:eastAsia="Times New Roman" w:hAnsi="Times New Roman" w:hint="default"/>
+        </w:rPr>
+        <w:wordWrap w:val="1"/>
+        <w:autoSpaceDE w:val="0"/>
+        <w:autoSpaceDN w:val="0"/>
+      </w:pPr>
+    </w:p>
+    <w:p>
+      <w:pPr>
+        <w:numPr>
+          <w:ilvl w:val="0"/>
+          <w:numId w:val="0"/>
+        </w:numPr>
+        <w:jc w:val="both"/>
+        <w:spacing w:lineRule="auto" w:line="259" w:before="0" w:after="160"/>
+        <w:widowControl w:val="1"/>
+        <w:ind w:right="0" w:left="0" w:firstLine="0"/>
+        <w:rPr>
+          <w:spacing w:val="0"/>
+          <w:vertAlign w:val="baseline"/>
+          <w:i w:val="0"/>
+          <w:color w:val="auto"/>
+          <w:position w:val="0"/>
+          <w:sz w:val="20"/>
+          <w:szCs w:val="20"/>
+          <w:smallCaps w:val="0"/>
+          <w:rFonts w:ascii="Times New Roman" w:eastAsia="Times New Roman" w:hAnsi="Times New Roman" w:hint="default"/>
+        </w:rPr>
+        <w:wordWrap w:val="1"/>
+        <w:autoSpaceDE w:val="0"/>
+        <w:autoSpaceDN w:val="0"/>
+      </w:pPr>
+      <w:r>
+        <w:rPr>
+          <w:spacing w:val="0"/>
+          <w:vertAlign w:val="baseline"/>
+          <w:i w:val="0"/>
+          <w:color w:val="auto"/>
+          <w:position w:val="0"/>
+          <w:sz w:val="20"/>
+          <w:szCs w:val="20"/>
+          <w:smallCaps w:val="0"/>
+          <w:rFonts w:ascii="Times New Roman" w:eastAsia="Times New Roman" w:hAnsi="Times New Roman" w:hint="default"/>
+        </w:rPr>
+        <w:t xml:space="preserve">tip: Si por ejemplo me gustaría ver la totalidad de los cambios que he hecho sobre una carpeta, o fichero en </w:t>
+      </w:r>
+      <w:r>
+        <w:rPr>
+          <w:spacing w:val="0"/>
+          <w:vertAlign w:val="baseline"/>
+          <w:i w:val="0"/>
+          <w:color w:val="auto"/>
+          <w:position w:val="0"/>
+          <w:sz w:val="20"/>
+          <w:szCs w:val="20"/>
+          <w:smallCaps w:val="0"/>
+          <w:rFonts w:ascii="Times New Roman" w:eastAsia="Times New Roman" w:hAnsi="Times New Roman" w:hint="default"/>
+        </w:rPr>
+        <w:t xml:space="preserve">especifico, en función de Git; podríamos ejecutar el siguiente comando: </w:t>
+      </w:r>
+      <w:r>
+        <w:rPr>
+          <w:spacing w:val="0"/>
+          <w:vertAlign w:val="baseline"/>
+          <w:i w:val="0"/>
+          <w:b w:val="1"/>
+          <w:color w:val="auto"/>
+          <w:position w:val="0"/>
+          <w:sz w:val="20"/>
+          <w:szCs w:val="20"/>
+          <w:smallCaps w:val="0"/>
+          <w:rFonts w:ascii="Times New Roman" w:eastAsia="Times New Roman" w:hAnsi="Times New Roman" w:hint="default"/>
+        </w:rPr>
+        <w:t>“git</w:t>
+      </w:r>
+      <w:r>
+        <w:rPr>
+          <w:spacing w:val="0"/>
+          <w:vertAlign w:val="baseline"/>
+          <w:i w:val="0"/>
+          <w:color w:val="auto"/>
+          <w:position w:val="0"/>
+          <w:sz w:val="20"/>
+          <w:szCs w:val="20"/>
+          <w:smallCaps w:val="0"/>
+          <w:rFonts w:ascii="Times New Roman" w:eastAsia="Times New Roman" w:hAnsi="Times New Roman" w:hint="default"/>
+        </w:rPr>
+        <w:t xml:space="preserve"> </w:t>
+      </w:r>
+      <w:r>
+        <w:rPr>
+          <w:spacing w:val="0"/>
+          <w:vertAlign w:val="baseline"/>
+          <w:i w:val="0"/>
+          <w:b w:val="1"/>
+          <w:color w:val="auto"/>
+          <w:position w:val="0"/>
+          <w:sz w:val="20"/>
+          <w:szCs w:val="20"/>
+          <w:smallCaps w:val="0"/>
+          <w:rFonts w:ascii="Times New Roman" w:eastAsia="Times New Roman" w:hAnsi="Times New Roman" w:hint="default"/>
+        </w:rPr>
+        <w:t>log”.</w:t>
+      </w:r>
+      <w:r>
+        <w:rPr>
+          <w:spacing w:val="0"/>
+          <w:vertAlign w:val="baseline"/>
+          <w:i w:val="0"/>
+          <w:color w:val="auto"/>
+          <w:position w:val="0"/>
+          <w:sz w:val="20"/>
+          <w:szCs w:val="20"/>
+          <w:smallCaps w:val="0"/>
+          <w:rFonts w:ascii="Times New Roman" w:eastAsia="Times New Roman" w:hAnsi="Times New Roman" w:hint="default"/>
+        </w:rPr>
+        <w:t xml:space="preserve"> Hay podríamos observar, por </w:t>
+      </w:r>
+      <w:r>
+        <w:rPr>
+          <w:spacing w:val="0"/>
+          <w:vertAlign w:val="baseline"/>
+          <w:i w:val="0"/>
+          <w:color w:val="auto"/>
+          <w:position w:val="0"/>
+          <w:sz w:val="20"/>
+          <w:szCs w:val="20"/>
+          <w:smallCaps w:val="0"/>
+          <w:rFonts w:ascii="Times New Roman" w:eastAsia="Times New Roman" w:hAnsi="Times New Roman" w:hint="default"/>
+        </w:rPr>
+        <w:t xml:space="preserve">ejemplo, cuántos “commits” o copias de seguridadad le he creado a una carpeta o a un fichero en especifico.</w:t>
       </w:r>
     </w:p>
     <w:sectPr>
@@ -562,7 +1903,11 @@
   <w:docDefaults>
     <w:pPrDefault>
       <w:pPr>
+        <w:autoSpaceDE w:val="1"/>
+        <w:autoSpaceDN w:val="1"/>
         <w:jc w:val="both"/>
+        <w:widowControl/>
+        <w:wordWrap/>
       </w:pPr>
     </w:pPrDefault>
     <w:rPrDefault>
@@ -583,6 +1928,8 @@
       <w:autoSpaceDE w:val="0"/>
       <w:autoSpaceDN w:val="0"/>
       <w:jc w:val="both"/>
+      <w:widowControl/>
+      <w:wordWrap/>
     </w:pPr>
     <w:rPr>
       <w:shd w:val="clear"/>
@@ -606,9 +1953,8 @@
   </w:style>
   <w:style w:default="1" w:styleId="PO3" w:type="table">
     <w:name w:val="Normal Table"/>
+    <w:basedOn w:val="PO3"/>
     <w:uiPriority w:val="3"/>
-    <w:semiHidden/>
-    <w:unhideWhenUsed/>
     <w:tblPr>
       <w:tblCellMar>
         <w:bottom w:type="dxa" w:w="0"/>
@@ -631,7 +1977,11 @@
     <w:qFormat/>
     <w:uiPriority w:val="5"/>
     <w:pPr>
+      <w:autoSpaceDE w:val="1"/>
+      <w:autoSpaceDN w:val="1"/>
       <w:jc w:val="both"/>
+      <w:widowControl/>
+      <w:wordWrap/>
     </w:pPr>
     <w:rPr>
       <w:shd w:val="clear"/>
@@ -646,7 +1996,11 @@
     <w:qFormat/>
     <w:uiPriority w:val="6"/>
     <w:pPr>
+      <w:autoSpaceDE w:val="1"/>
+      <w:autoSpaceDN w:val="1"/>
       <w:jc w:val="center"/>
+      <w:widowControl/>
+      <w:wordWrap/>
     </w:pPr>
     <w:rPr>
       <w:b/>
@@ -662,7 +2016,11 @@
     <w:qFormat/>
     <w:uiPriority w:val="7"/>
     <w:pPr>
+      <w:autoSpaceDE w:val="1"/>
+      <w:autoSpaceDN w:val="1"/>
       <w:jc w:val="both"/>
+      <w:widowControl/>
+      <w:wordWrap/>
     </w:pPr>
     <w:rPr>
       <w:shd w:val="clear"/>
@@ -677,7 +2035,11 @@
     <w:qFormat/>
     <w:uiPriority w:val="8"/>
     <w:pPr>
+      <w:autoSpaceDE w:val="1"/>
+      <w:autoSpaceDN w:val="1"/>
       <w:jc w:val="both"/>
+      <w:widowControl/>
+      <w:wordWrap/>
     </w:pPr>
     <w:rPr>
       <w:shd w:val="clear"/>
@@ -692,8 +2054,12 @@
     <w:qFormat/>
     <w:uiPriority w:val="9"/>
     <w:pPr>
+      <w:autoSpaceDE w:val="1"/>
+      <w:autoSpaceDN w:val="1"/>
       <w:ind w:left="1000" w:hanging="400"/>
       <w:jc w:val="both"/>
+      <w:widowControl/>
+      <w:wordWrap/>
     </w:pPr>
     <w:rPr>
       <w:shd w:val="clear"/>
@@ -708,8 +2074,12 @@
     <w:qFormat/>
     <w:uiPriority w:val="10"/>
     <w:pPr>
+      <w:autoSpaceDE w:val="1"/>
+      <w:autoSpaceDN w:val="1"/>
       <w:ind w:left="1200" w:hanging="400"/>
       <w:jc w:val="both"/>
+      <w:widowControl/>
+      <w:wordWrap/>
     </w:pPr>
     <w:rPr>
       <w:b/>
@@ -725,8 +2095,12 @@
     <w:qFormat/>
     <w:uiPriority w:val="11"/>
     <w:pPr>
+      <w:autoSpaceDE w:val="1"/>
+      <w:autoSpaceDN w:val="1"/>
       <w:ind w:left="1400" w:hanging="400"/>
       <w:jc w:val="both"/>
+      <w:widowControl/>
+      <w:wordWrap/>
     </w:pPr>
     <w:rPr>
       <w:shd w:val="clear"/>
@@ -741,8 +2115,12 @@
     <w:qFormat/>
     <w:uiPriority w:val="12"/>
     <w:pPr>
+      <w:autoSpaceDE w:val="1"/>
+      <w:autoSpaceDN w:val="1"/>
       <w:ind w:left="1600" w:hanging="400"/>
       <w:jc w:val="both"/>
+      <w:widowControl/>
+      <w:wordWrap/>
     </w:pPr>
     <w:rPr>
       <w:b/>
@@ -758,8 +2136,12 @@
     <w:qFormat/>
     <w:uiPriority w:val="13"/>
     <w:pPr>
+      <w:autoSpaceDE w:val="1"/>
+      <w:autoSpaceDN w:val="1"/>
       <w:ind w:left="1800" w:hanging="400"/>
       <w:jc w:val="both"/>
+      <w:widowControl/>
+      <w:wordWrap/>
     </w:pPr>
     <w:rPr>
       <w:shd w:val="clear"/>
@@ -774,8 +2156,12 @@
     <w:qFormat/>
     <w:uiPriority w:val="14"/>
     <w:pPr>
+      <w:autoSpaceDE w:val="1"/>
+      <w:autoSpaceDN w:val="1"/>
       <w:ind w:left="2000" w:hanging="400"/>
       <w:jc w:val="both"/>
+      <w:widowControl/>
+      <w:wordWrap/>
     </w:pPr>
     <w:rPr>
       <w:shd w:val="clear"/>
@@ -790,8 +2176,12 @@
     <w:qFormat/>
     <w:uiPriority w:val="15"/>
     <w:pPr>
+      <w:autoSpaceDE w:val="1"/>
+      <w:autoSpaceDN w:val="1"/>
       <w:ind w:left="2200" w:hanging="400"/>
       <w:jc w:val="both"/>
+      <w:widowControl/>
+      <w:wordWrap/>
     </w:pPr>
     <w:rPr>
       <w:shd w:val="clear"/>
@@ -806,7 +2196,11 @@
     <w:qFormat/>
     <w:uiPriority w:val="16"/>
     <w:pPr>
+      <w:autoSpaceDE w:val="1"/>
+      <w:autoSpaceDN w:val="1"/>
       <w:jc w:val="center"/>
+      <w:widowControl/>
+      <w:wordWrap/>
     </w:pPr>
     <w:rPr>
       <w:shd w:val="clear"/>
@@ -871,8 +2265,12 @@
     <w:qFormat/>
     <w:uiPriority w:val="21"/>
     <w:pPr>
+      <w:autoSpaceDE w:val="1"/>
+      <w:autoSpaceDN w:val="1"/>
       <w:ind w:left="864" w:right="864" w:firstLine="0"/>
       <w:jc w:val="center"/>
+      <w:widowControl/>
+      <w:wordWrap/>
     </w:pPr>
     <w:rPr>
       <w:color w:val="404040"/>
@@ -893,8 +2291,12 @@
         <w:top w:val="single" w:sz="1" w:space="10" w:color="5B9BD5"/>
         <w:bottom w:val="single" w:sz="1" w:space="10" w:color="5B9BD5"/>
       </w:pBdr>
+      <w:autoSpaceDE w:val="1"/>
+      <w:autoSpaceDN w:val="1"/>
       <w:ind w:left="950" w:right="950" w:firstLine="0"/>
       <w:jc w:val="center"/>
+      <w:widowControl/>
+      <w:wordWrap/>
     </w:pPr>
     <w:rPr>
       <w:color w:val="5B9BD5"/>
@@ -951,8 +2353,12 @@
     <w:qFormat/>
     <w:uiPriority w:val="26"/>
     <w:pPr>
+      <w:autoSpaceDE w:val="1"/>
+      <w:autoSpaceDN w:val="1"/>
       <w:ind w:left="850" w:firstLine="0"/>
       <w:jc w:val="both"/>
+      <w:widowControl/>
+      <w:wordWrap/>
     </w:pPr>
     <w:rPr>
       <w:shd w:val="clear"/>
@@ -967,7 +2373,12 @@
     <w:qFormat/>
     <w:uiPriority w:val="27"/>
     <w:unhideWhenUsed/>
-    <w:pPr/>
+    <w:pPr>
+      <w:autoSpaceDE w:val="1"/>
+      <w:autoSpaceDN w:val="1"/>
+      <w:widowControl/>
+      <w:wordWrap/>
+    </w:pPr>
     <w:rPr>
       <w:color w:val="2E74B5"/>
       <w:shd w:val="clear"/>
@@ -983,7 +2394,11 @@
     <w:uiPriority w:val="28"/>
     <w:unhideWhenUsed/>
     <w:pPr>
+      <w:autoSpaceDE w:val="1"/>
+      <w:autoSpaceDN w:val="1"/>
       <w:jc w:val="both"/>
+      <w:widowControl/>
+      <w:wordWrap/>
     </w:pPr>
     <w:rPr>
       <w:shd w:val="clear"/>
@@ -999,8 +2414,12 @@
     <w:uiPriority w:val="29"/>
     <w:unhideWhenUsed/>
     <w:pPr>
+      <w:autoSpaceDE w:val="1"/>
+      <w:autoSpaceDN w:val="1"/>
       <w:ind w:left="425" w:firstLine="0"/>
       <w:jc w:val="both"/>
+      <w:widowControl/>
+      <w:wordWrap/>
     </w:pPr>
     <w:rPr>
       <w:shd w:val="clear"/>
@@ -1016,8 +2435,12 @@
     <w:uiPriority w:val="30"/>
     <w:unhideWhenUsed/>
     <w:pPr>
+      <w:autoSpaceDE w:val="1"/>
+      <w:autoSpaceDN w:val="1"/>
       <w:ind w:left="850" w:firstLine="0"/>
       <w:jc w:val="both"/>
+      <w:widowControl/>
+      <w:wordWrap/>
     </w:pPr>
     <w:rPr>
       <w:shd w:val="clear"/>
@@ -1033,8 +2456,12 @@
     <w:uiPriority w:val="31"/>
     <w:unhideWhenUsed/>
     <w:pPr>
+      <w:autoSpaceDE w:val="1"/>
+      <w:autoSpaceDN w:val="1"/>
       <w:ind w:left="1275" w:firstLine="0"/>
       <w:jc w:val="both"/>
+      <w:widowControl/>
+      <w:wordWrap/>
     </w:pPr>
     <w:rPr>
       <w:shd w:val="clear"/>
@@ -1050,8 +2477,12 @@
     <w:uiPriority w:val="32"/>
     <w:unhideWhenUsed/>
     <w:pPr>
+      <w:autoSpaceDE w:val="1"/>
+      <w:autoSpaceDN w:val="1"/>
       <w:ind w:left="1700" w:firstLine="0"/>
       <w:jc w:val="both"/>
+      <w:widowControl/>
+      <w:wordWrap/>
     </w:pPr>
     <w:rPr>
       <w:shd w:val="clear"/>
@@ -1067,8 +2498,12 @@
     <w:uiPriority w:val="33"/>
     <w:unhideWhenUsed/>
     <w:pPr>
+      <w:autoSpaceDE w:val="1"/>
+      <w:autoSpaceDN w:val="1"/>
       <w:ind w:left="2125" w:firstLine="0"/>
       <w:jc w:val="both"/>
+      <w:widowControl/>
+      <w:wordWrap/>
     </w:pPr>
     <w:rPr>
       <w:shd w:val="clear"/>
@@ -1084,8 +2519,12 @@
     <w:uiPriority w:val="34"/>
     <w:unhideWhenUsed/>
     <w:pPr>
+      <w:autoSpaceDE w:val="1"/>
+      <w:autoSpaceDN w:val="1"/>
       <w:ind w:left="2550" w:firstLine="0"/>
       <w:jc w:val="both"/>
+      <w:widowControl/>
+      <w:wordWrap/>
     </w:pPr>
     <w:rPr>
       <w:shd w:val="clear"/>
@@ -1101,8 +2540,12 @@
     <w:uiPriority w:val="35"/>
     <w:unhideWhenUsed/>
     <w:pPr>
+      <w:autoSpaceDE w:val="1"/>
+      <w:autoSpaceDN w:val="1"/>
       <w:ind w:left="2975" w:firstLine="0"/>
       <w:jc w:val="both"/>
+      <w:widowControl/>
+      <w:wordWrap/>
     </w:pPr>
     <w:rPr>
       <w:shd w:val="clear"/>
@@ -1118,8 +2561,12 @@
     <w:uiPriority w:val="36"/>
     <w:unhideWhenUsed/>
     <w:pPr>
+      <w:autoSpaceDE w:val="1"/>
+      <w:autoSpaceDN w:val="1"/>
       <w:ind w:left="3400" w:firstLine="0"/>
       <w:jc w:val="both"/>
+      <w:widowControl/>
+      <w:wordWrap/>
     </w:pPr>
     <w:rPr>
       <w:shd w:val="clear"/>

</xml_diff>

<commit_message>
introducción a git show y git diff
</commit_message>
<xml_diff>
--- a/Platzi/GIT:GITHUB/git & github.docx
+++ b/Platzi/GIT:GITHUB/git & github.docx
@@ -114,17 +114,17 @@
           <w:szCs w:val="20"/>
           <w:rFonts w:ascii="Times New Roman" w:eastAsia="Times New Roman" w:hAnsi="Times New Roman" w:hint="default"/>
         </w:rPr>
-        <w:t xml:space="preserve">justamente por estar situada en la memoria RAM </w:t>
-      </w:r>
-      <w:r>
-        <w:rPr>
-          <w:i w:val="0"/>
-          <w:color w:val="auto"/>
-          <w:sz w:val="20"/>
-          <w:szCs w:val="20"/>
-          <w:rFonts w:ascii="Times New Roman" w:eastAsia="Times New Roman" w:hAnsi="Times New Roman" w:hint="default"/>
-        </w:rPr>
-        <w:t xml:space="preserve">a esta area también se le conoce como: “area temporal”. Básicamente, es un area completamente desconectada </w:t>
+        <w:t xml:space="preserve">justamente por estar situada en la memoria RAM a </w:t>
+      </w:r>
+      <w:r>
+        <w:rPr>
+          <w:i w:val="0"/>
+          <w:color w:val="auto"/>
+          <w:sz w:val="20"/>
+          <w:szCs w:val="20"/>
+          <w:rFonts w:ascii="Times New Roman" w:eastAsia="Times New Roman" w:hAnsi="Times New Roman" w:hint="default"/>
+        </w:rPr>
+        <w:t xml:space="preserve">esta area también se le conoce como: “area temporal”. Básicamente, es un area completamente desconectada </w:t>
       </w:r>
       <w:r>
         <w:rPr>
@@ -743,7 +743,88 @@
           <w:szCs w:val="20"/>
           <w:rFonts w:ascii="Times New Roman" w:eastAsia="Times New Roman" w:hAnsi="Times New Roman" w:hint="default"/>
         </w:rPr>
-        <w:t xml:space="preserve">nuestra anterior versión. </w:t>
+        <w:t xml:space="preserve">nuestra anterior versión.</w:t>
+      </w:r>
+      <w:r>
+        <w:rPr>
+          <w:i w:val="0"/>
+          <w:b w:val="1"/>
+          <w:color w:val="auto"/>
+          <w:sz w:val="20"/>
+          <w:szCs w:val="20"/>
+          <w:rFonts w:ascii="Times New Roman" w:eastAsia="Times New Roman" w:hAnsi="Times New Roman" w:hint="default"/>
+        </w:rPr>
+        <w:t xml:space="preserve"> nota:</w:t>
+      </w:r>
+      <w:r>
+        <w:rPr>
+          <w:i w:val="0"/>
+          <w:color w:val="auto"/>
+          <w:sz w:val="20"/>
+          <w:szCs w:val="20"/>
+          <w:rFonts w:ascii="Times New Roman" w:eastAsia="Times New Roman" w:hAnsi="Times New Roman" w:hint="default"/>
+        </w:rPr>
+        <w:t xml:space="preserve"> Si se le da por no poner un mensaje </w:t>
+      </w:r>
+      <w:r>
+        <w:rPr>
+          <w:i w:val="1"/>
+          <w:color w:val="auto"/>
+          <w:sz w:val="20"/>
+          <w:szCs w:val="20"/>
+          <w:rFonts w:ascii="Times New Roman" w:eastAsia="Times New Roman" w:hAnsi="Times New Roman" w:hint="default"/>
+        </w:rPr>
+        <w:t xml:space="preserve">(-m), </w:t>
+      </w:r>
+      <w:r>
+        <w:rPr>
+          <w:i w:val="0"/>
+          <w:color w:val="auto"/>
+          <w:sz w:val="20"/>
+          <w:szCs w:val="20"/>
+          <w:rFonts w:ascii="Times New Roman" w:eastAsia="Times New Roman" w:hAnsi="Times New Roman" w:hint="default"/>
+        </w:rPr>
+        <w:t xml:space="preserve">Git lo conducirá a un editor de texto </w:t>
+      </w:r>
+      <w:r>
+        <w:rPr>
+          <w:i w:val="0"/>
+          <w:color w:val="auto"/>
+          <w:sz w:val="20"/>
+          <w:szCs w:val="20"/>
+          <w:rFonts w:ascii="Times New Roman" w:eastAsia="Times New Roman" w:hAnsi="Times New Roman" w:hint="default"/>
+        </w:rPr>
+        <w:t xml:space="preserve">“vi” para que lo haga en la primera línea de texto. Debajo, por medio de comentarios que el compilador ignora, </w:t>
+      </w:r>
+      <w:r>
+        <w:rPr>
+          <w:i w:val="0"/>
+          <w:color w:val="auto"/>
+          <w:sz w:val="20"/>
+          <w:szCs w:val="20"/>
+          <w:rFonts w:ascii="Times New Roman" w:eastAsia="Times New Roman" w:hAnsi="Times New Roman" w:hint="default"/>
+        </w:rPr>
+        <w:t xml:space="preserve">Git le explica que es una buena práctica hacerlo... </w:t>
+      </w:r>
+      <w:r>
+        <w:rPr>
+          <w:i w:val="1"/>
+          <w:color w:val="auto"/>
+          <w:sz w:val="20"/>
+          <w:szCs w:val="20"/>
+          <w:rFonts w:ascii="Times New Roman" w:eastAsia="Times New Roman" w:hAnsi="Times New Roman" w:hint="default"/>
+        </w:rPr>
+        <w:t xml:space="preserve">así que simplemente hágalo, se lo agradecerá. </w:t>
+      </w:r>
+      <w:r>
+        <w:rPr>
+          <w:i w:val="0"/>
+          <w:color w:val="auto"/>
+          <w:sz w:val="20"/>
+          <w:szCs w:val="20"/>
+          <w:rFonts w:ascii="Times New Roman" w:eastAsia="Times New Roman" w:hAnsi="Times New Roman" w:hint="default"/>
+        </w:rPr>
+        <w:t xml:space="preserve"> </w:t>
       </w:r>
     </w:p>
     <w:p>
@@ -1484,6 +1565,930 @@
           <w:rFonts w:ascii="Times New Roman" w:eastAsia="Times New Roman" w:hAnsi="Times New Roman" w:hint="default"/>
         </w:rPr>
         <w:t xml:space="preserve">Ya entre poco dejaremos claro cuál es el comando qué se encarga de unir las ramas.</w:t>
+      </w:r>
+    </w:p>
+    <w:p>
+      <w:pPr>
+        <w:numPr>
+          <w:ilvl w:val="0"/>
+          <w:numId w:val="0"/>
+        </w:numPr>
+        <w:jc w:val="both"/>
+        <w:spacing w:lineRule="auto" w:line="259" w:before="0" w:after="160"/>
+        <w:widowControl w:val="1"/>
+        <w:ind w:right="0" w:left="0" w:firstLine="0"/>
+        <w:rPr>
+          <w:spacing w:val="0"/>
+          <w:vertAlign w:val="baseline"/>
+          <w:i w:val="0"/>
+          <w:color w:val="auto"/>
+          <w:position w:val="0"/>
+          <w:sz w:val="20"/>
+          <w:szCs w:val="20"/>
+          <w:smallCaps w:val="0"/>
+          <w:rFonts w:ascii="Times New Roman" w:eastAsia="Times New Roman" w:hAnsi="Times New Roman" w:hint="default"/>
+        </w:rPr>
+        <w:wordWrap w:val="1"/>
+        <w:autoSpaceDE w:val="0"/>
+        <w:autoSpaceDN w:val="0"/>
+      </w:pPr>
+      <w:r>
+        <w:rPr>
+          <w:spacing w:val="0"/>
+          <w:vertAlign w:val="baseline"/>
+          <w:i w:val="0"/>
+          <w:b w:val="0"/>
+          <w:color w:val="auto"/>
+          <w:position w:val="0"/>
+          <w:sz w:val="20"/>
+          <w:szCs w:val="20"/>
+          <w:smallCaps w:val="0"/>
+          <w:rFonts w:ascii="Times New Roman" w:eastAsia="Times New Roman" w:hAnsi="Times New Roman" w:hint="default"/>
+        </w:rPr>
+        <w:t xml:space="preserve">Caso aparte, si está trabajando en equipo, cada integrante del mismo puede trabajar su parte en ramas diferentes;</w:t>
+      </w:r>
+      <w:r>
+        <w:rPr>
+          <w:spacing w:val="0"/>
+          <w:vertAlign w:val="baseline"/>
+          <w:i w:val="0"/>
+          <w:color w:val="auto"/>
+          <w:position w:val="0"/>
+          <w:sz w:val="20"/>
+          <w:szCs w:val="20"/>
+          <w:smallCaps w:val="0"/>
+          <w:rFonts w:ascii="Times New Roman" w:eastAsia="Times New Roman" w:hAnsi="Times New Roman" w:hint="default"/>
+        </w:rPr>
+        <w:t xml:space="preserve"> </w:t>
+      </w:r>
+      <w:r>
+        <w:rPr>
+          <w:spacing w:val="0"/>
+          <w:vertAlign w:val="baseline"/>
+          <w:i w:val="0"/>
+          <w:color w:val="auto"/>
+          <w:position w:val="0"/>
+          <w:sz w:val="20"/>
+          <w:szCs w:val="20"/>
+          <w:smallCaps w:val="0"/>
+          <w:rFonts w:ascii="Times New Roman" w:eastAsia="Times New Roman" w:hAnsi="Times New Roman" w:hint="default"/>
+        </w:rPr>
+        <w:t xml:space="preserve">y, al final, cuando cada integrante ya tenga la edición definitiva de su parte (de cada sub-rama derivada de la </w:t>
+      </w:r>
+      <w:r>
+        <w:rPr>
+          <w:spacing w:val="0"/>
+          <w:vertAlign w:val="baseline"/>
+          <w:i w:val="0"/>
+          <w:color w:val="auto"/>
+          <w:position w:val="0"/>
+          <w:sz w:val="20"/>
+          <w:szCs w:val="20"/>
+          <w:smallCaps w:val="0"/>
+          <w:rFonts w:ascii="Times New Roman" w:eastAsia="Times New Roman" w:hAnsi="Times New Roman" w:hint="default"/>
+        </w:rPr>
+        <w:t xml:space="preserve">rama master); entonces, ahí puede unir todas las sub-ramas a la rama principal </w:t>
+      </w:r>
+      <w:r>
+        <w:rPr>
+          <w:spacing w:val="0"/>
+          <w:vertAlign w:val="baseline"/>
+          <w:i w:val="1"/>
+          <w:color w:val="auto"/>
+          <w:position w:val="0"/>
+          <w:sz w:val="20"/>
+          <w:szCs w:val="20"/>
+          <w:smallCaps w:val="0"/>
+          <w:rFonts w:ascii="Times New Roman" w:eastAsia="Times New Roman" w:hAnsi="Times New Roman" w:hint="default"/>
+        </w:rPr>
+        <w:t xml:space="preserve">master, </w:t>
+      </w:r>
+      <w:r>
+        <w:rPr>
+          <w:spacing w:val="0"/>
+          <w:vertAlign w:val="baseline"/>
+          <w:i w:val="0"/>
+          <w:color w:val="auto"/>
+          <w:position w:val="0"/>
+          <w:sz w:val="20"/>
+          <w:szCs w:val="20"/>
+          <w:smallCaps w:val="0"/>
+          <w:rFonts w:ascii="Times New Roman" w:eastAsia="Times New Roman" w:hAnsi="Times New Roman" w:hint="default"/>
+        </w:rPr>
+        <w:t xml:space="preserve">logrando así que todos los </w:t>
+      </w:r>
+      <w:r>
+        <w:rPr>
+          <w:spacing w:val="0"/>
+          <w:vertAlign w:val="baseline"/>
+          <w:i w:val="0"/>
+          <w:color w:val="auto"/>
+          <w:position w:val="0"/>
+          <w:sz w:val="20"/>
+          <w:szCs w:val="20"/>
+          <w:smallCaps w:val="0"/>
+          <w:rFonts w:ascii="Times New Roman" w:eastAsia="Times New Roman" w:hAnsi="Times New Roman" w:hint="default"/>
+        </w:rPr>
+        <w:t xml:space="preserve">avances definitivos de cada compañero de trabajo estén unidos a un proyecto final. En general, esta unión entre </w:t>
+      </w:r>
+      <w:r>
+        <w:rPr>
+          <w:spacing w:val="0"/>
+          <w:vertAlign w:val="baseline"/>
+          <w:i w:val="0"/>
+          <w:color w:val="auto"/>
+          <w:position w:val="0"/>
+          <w:sz w:val="20"/>
+          <w:szCs w:val="20"/>
+          <w:smallCaps w:val="0"/>
+          <w:rFonts w:ascii="Times New Roman" w:eastAsia="Times New Roman" w:hAnsi="Times New Roman" w:hint="default"/>
+        </w:rPr>
+        <w:t xml:space="preserve">los avances de las sub-ramas y la rama </w:t>
+      </w:r>
+      <w:r>
+        <w:rPr>
+          <w:spacing w:val="0"/>
+          <w:vertAlign w:val="baseline"/>
+          <w:i w:val="1"/>
+          <w:color w:val="auto"/>
+          <w:position w:val="0"/>
+          <w:sz w:val="20"/>
+          <w:szCs w:val="20"/>
+          <w:smallCaps w:val="0"/>
+          <w:rFonts w:ascii="Times New Roman" w:eastAsia="Times New Roman" w:hAnsi="Times New Roman" w:hint="default"/>
+        </w:rPr>
+        <w:t xml:space="preserve">master </w:t>
+      </w:r>
+      <w:r>
+        <w:rPr>
+          <w:spacing w:val="0"/>
+          <w:vertAlign w:val="baseline"/>
+          <w:i w:val="0"/>
+          <w:color w:val="auto"/>
+          <w:position w:val="0"/>
+          <w:sz w:val="20"/>
+          <w:szCs w:val="20"/>
+          <w:smallCaps w:val="0"/>
+          <w:rFonts w:ascii="Times New Roman" w:eastAsia="Times New Roman" w:hAnsi="Times New Roman" w:hint="default"/>
+        </w:rPr>
+        <w:t xml:space="preserve">se hace por medio de un comando que se llama: </w:t>
+      </w:r>
+      <w:r>
+        <w:rPr>
+          <w:spacing w:val="0"/>
+          <w:vertAlign w:val="baseline"/>
+          <w:i w:val="0"/>
+          <w:b w:val="1"/>
+          <w:color w:val="auto"/>
+          <w:position w:val="0"/>
+          <w:sz w:val="20"/>
+          <w:szCs w:val="20"/>
+          <w:smallCaps w:val="0"/>
+          <w:rFonts w:ascii="Times New Roman" w:eastAsia="Times New Roman" w:hAnsi="Times New Roman" w:hint="default"/>
+        </w:rPr>
+        <w:t>“git</w:t>
+      </w:r>
+      <w:r>
+        <w:rPr>
+          <w:spacing w:val="0"/>
+          <w:vertAlign w:val="baseline"/>
+          <w:i w:val="0"/>
+          <w:color w:val="auto"/>
+          <w:position w:val="0"/>
+          <w:sz w:val="20"/>
+          <w:szCs w:val="20"/>
+          <w:smallCaps w:val="0"/>
+          <w:rFonts w:ascii="Times New Roman" w:eastAsia="Times New Roman" w:hAnsi="Times New Roman" w:hint="default"/>
+        </w:rPr>
+        <w:t xml:space="preserve"> </w:t>
+      </w:r>
+      <w:r>
+        <w:rPr>
+          <w:spacing w:val="0"/>
+          <w:vertAlign w:val="baseline"/>
+          <w:i w:val="0"/>
+          <w:b w:val="1"/>
+          <w:color w:val="auto"/>
+          <w:position w:val="0"/>
+          <w:sz w:val="20"/>
+          <w:szCs w:val="20"/>
+          <w:smallCaps w:val="0"/>
+          <w:rFonts w:ascii="Times New Roman" w:eastAsia="Times New Roman" w:hAnsi="Times New Roman" w:hint="default"/>
+        </w:rPr>
+        <w:t>merge”.</w:t>
+      </w:r>
+    </w:p>
+    <w:p>
+      <w:pPr>
+        <w:numPr>
+          <w:ilvl w:val="0"/>
+          <w:numId w:val="0"/>
+        </w:numPr>
+        <w:jc w:val="both"/>
+        <w:spacing w:lineRule="auto" w:line="259" w:before="0" w:after="160"/>
+        <w:widowControl w:val="1"/>
+        <w:ind w:right="0" w:left="0" w:firstLine="0"/>
+        <w:rPr>
+          <w:spacing w:val="0"/>
+          <w:vertAlign w:val="baseline"/>
+          <w:i w:val="0"/>
+          <w:color w:val="auto"/>
+          <w:position w:val="0"/>
+          <w:sz w:val="20"/>
+          <w:szCs w:val="20"/>
+          <w:smallCaps w:val="0"/>
+          <w:rFonts w:ascii="Times New Roman" w:eastAsia="Times New Roman" w:hAnsi="Times New Roman" w:hint="default"/>
+        </w:rPr>
+        <w:wordWrap w:val="1"/>
+        <w:autoSpaceDE w:val="0"/>
+        <w:autoSpaceDN w:val="0"/>
+      </w:pPr>
+      <w:r>
+        <w:rPr>
+          <w:spacing w:val="0"/>
+          <w:vertAlign w:val="baseline"/>
+          <w:i w:val="0"/>
+          <w:color w:val="auto"/>
+          <w:position w:val="0"/>
+          <w:sz w:val="20"/>
+          <w:szCs w:val="20"/>
+          <w:smallCaps w:val="0"/>
+          <w:rFonts w:ascii="Times New Roman" w:eastAsia="Times New Roman" w:hAnsi="Times New Roman" w:hint="default"/>
+        </w:rPr>
+        <w:t xml:space="preserve">tip: Si por ejemplo me gustaría ver la totalidad de los cambios (en términos de copias de seguridad o “commits”, </w:t>
+      </w:r>
+      <w:r>
+        <w:rPr>
+          <w:spacing w:val="0"/>
+          <w:vertAlign w:val="baseline"/>
+          <w:i w:val="0"/>
+          <w:color w:val="auto"/>
+          <w:position w:val="0"/>
+          <w:sz w:val="20"/>
+          <w:szCs w:val="20"/>
+          <w:smallCaps w:val="0"/>
+          <w:rFonts w:ascii="Times New Roman" w:eastAsia="Times New Roman" w:hAnsi="Times New Roman" w:hint="default"/>
+        </w:rPr>
+        <w:t xml:space="preserve">solamente. Sin irse a más detalles) que he hecho sobre una carpeta, o fichero en especifico; podríamos ejecutar </w:t>
+      </w:r>
+      <w:r>
+        <w:rPr>
+          <w:spacing w:val="0"/>
+          <w:vertAlign w:val="baseline"/>
+          <w:i w:val="0"/>
+          <w:color w:val="auto"/>
+          <w:position w:val="0"/>
+          <w:sz w:val="20"/>
+          <w:szCs w:val="20"/>
+          <w:smallCaps w:val="0"/>
+          <w:rFonts w:ascii="Times New Roman" w:eastAsia="Times New Roman" w:hAnsi="Times New Roman" w:hint="default"/>
+        </w:rPr>
+        <w:t xml:space="preserve">el siguiente comando: </w:t>
+      </w:r>
+      <w:r>
+        <w:rPr>
+          <w:spacing w:val="0"/>
+          <w:vertAlign w:val="baseline"/>
+          <w:i w:val="0"/>
+          <w:b w:val="1"/>
+          <w:color w:val="auto"/>
+          <w:position w:val="0"/>
+          <w:sz w:val="20"/>
+          <w:szCs w:val="20"/>
+          <w:smallCaps w:val="0"/>
+          <w:rFonts w:ascii="Times New Roman" w:eastAsia="Times New Roman" w:hAnsi="Times New Roman" w:hint="default"/>
+        </w:rPr>
+        <w:t>“git</w:t>
+      </w:r>
+      <w:r>
+        <w:rPr>
+          <w:spacing w:val="0"/>
+          <w:vertAlign w:val="baseline"/>
+          <w:i w:val="0"/>
+          <w:color w:val="auto"/>
+          <w:position w:val="0"/>
+          <w:sz w:val="20"/>
+          <w:szCs w:val="20"/>
+          <w:smallCaps w:val="0"/>
+          <w:rFonts w:ascii="Times New Roman" w:eastAsia="Times New Roman" w:hAnsi="Times New Roman" w:hint="default"/>
+        </w:rPr>
+        <w:t xml:space="preserve"> </w:t>
+      </w:r>
+      <w:r>
+        <w:rPr>
+          <w:spacing w:val="0"/>
+          <w:vertAlign w:val="baseline"/>
+          <w:i w:val="0"/>
+          <w:b w:val="1"/>
+          <w:color w:val="auto"/>
+          <w:position w:val="0"/>
+          <w:sz w:val="20"/>
+          <w:szCs w:val="20"/>
+          <w:smallCaps w:val="0"/>
+          <w:rFonts w:ascii="Times New Roman" w:eastAsia="Times New Roman" w:hAnsi="Times New Roman" w:hint="default"/>
+        </w:rPr>
+        <w:t>log”.</w:t>
+      </w:r>
+      <w:r>
+        <w:rPr>
+          <w:spacing w:val="0"/>
+          <w:vertAlign w:val="baseline"/>
+          <w:i w:val="0"/>
+          <w:color w:val="auto"/>
+          <w:position w:val="0"/>
+          <w:sz w:val="20"/>
+          <w:szCs w:val="20"/>
+          <w:smallCaps w:val="0"/>
+          <w:rFonts w:ascii="Times New Roman" w:eastAsia="Times New Roman" w:hAnsi="Times New Roman" w:hint="default"/>
+        </w:rPr>
+        <w:t xml:space="preserve"> Hay podríamos observar, por ejemplo, cuántos “commits” o copias de </w:t>
+      </w:r>
+      <w:r>
+        <w:rPr>
+          <w:spacing w:val="0"/>
+          <w:vertAlign w:val="baseline"/>
+          <w:i w:val="0"/>
+          <w:color w:val="auto"/>
+          <w:position w:val="0"/>
+          <w:sz w:val="20"/>
+          <w:szCs w:val="20"/>
+          <w:smallCaps w:val="0"/>
+          <w:rFonts w:ascii="Times New Roman" w:eastAsia="Times New Roman" w:hAnsi="Times New Roman" w:hint="default"/>
+        </w:rPr>
+        <w:t xml:space="preserve">seguridadad le he creado a una carpeta o a un fichero en especifico.</w:t>
+      </w:r>
+    </w:p>
+    <w:p>
+      <w:pPr>
+        <w:numPr>
+          <w:ilvl w:val="0"/>
+          <w:numId w:val="0"/>
+        </w:numPr>
+        <w:jc w:val="both"/>
+        <w:spacing w:lineRule="auto" w:line="259" w:before="0" w:after="160"/>
+        <w:widowControl w:val="1"/>
+        <w:ind w:right="0" w:left="0" w:firstLine="0"/>
+        <w:rPr>
+          <w:spacing w:val="0"/>
+          <w:vertAlign w:val="baseline"/>
+          <w:i w:val="0"/>
+          <w:b w:val="0"/>
+          <w:color w:val="auto"/>
+          <w:position w:val="0"/>
+          <w:sz w:val="20"/>
+          <w:szCs w:val="20"/>
+          <w:smallCaps w:val="0"/>
+          <w:rFonts w:ascii="Times New Roman" w:eastAsia="Times New Roman" w:hAnsi="Times New Roman" w:hint="default"/>
+        </w:rPr>
+        <w:wordWrap w:val="1"/>
+        <w:autoSpaceDE w:val="0"/>
+        <w:autoSpaceDN w:val="0"/>
+      </w:pPr>
+      <w:r>
+        <w:rPr>
+          <w:spacing w:val="0"/>
+          <w:vertAlign w:val="baseline"/>
+          <w:i w:val="0"/>
+          <w:color w:val="auto"/>
+          <w:position w:val="0"/>
+          <w:sz w:val="20"/>
+          <w:szCs w:val="20"/>
+          <w:smallCaps w:val="0"/>
+          <w:rFonts w:ascii="Times New Roman" w:eastAsia="Times New Roman" w:hAnsi="Times New Roman" w:hint="default"/>
+        </w:rPr>
+        <w:t xml:space="preserve">Ahora, si deseo comparar explicitamente (al detalle) los cambios más recientes que he hecho en mí última </w:t>
+      </w:r>
+      <w:r>
+        <w:rPr>
+          <w:spacing w:val="0"/>
+          <w:vertAlign w:val="baseline"/>
+          <w:i w:val="0"/>
+          <w:color w:val="auto"/>
+          <w:position w:val="0"/>
+          <w:sz w:val="20"/>
+          <w:szCs w:val="20"/>
+          <w:smallCaps w:val="0"/>
+          <w:rFonts w:ascii="Times New Roman" w:eastAsia="Times New Roman" w:hAnsi="Times New Roman" w:hint="default"/>
+        </w:rPr>
+        <w:t xml:space="preserve">versión de copia de seguridad (head), de un fichero o archivo, en comparación a la versión anterior a esa última, </w:t>
+      </w:r>
+      <w:r>
+        <w:rPr>
+          <w:spacing w:val="0"/>
+          <w:vertAlign w:val="baseline"/>
+          <w:i w:val="0"/>
+          <w:color w:val="auto"/>
+          <w:position w:val="0"/>
+          <w:sz w:val="20"/>
+          <w:szCs w:val="20"/>
+          <w:smallCaps w:val="0"/>
+          <w:rFonts w:ascii="Times New Roman" w:eastAsia="Times New Roman" w:hAnsi="Times New Roman" w:hint="default"/>
+        </w:rPr>
+        <w:t xml:space="preserve">idealmente se ejecuta el comando: </w:t>
+      </w:r>
+      <w:r>
+        <w:rPr>
+          <w:spacing w:val="0"/>
+          <w:vertAlign w:val="baseline"/>
+          <w:i w:val="0"/>
+          <w:b w:val="1"/>
+          <w:color w:val="auto"/>
+          <w:position w:val="0"/>
+          <w:sz w:val="20"/>
+          <w:szCs w:val="20"/>
+          <w:smallCaps w:val="0"/>
+          <w:rFonts w:ascii="Times New Roman" w:eastAsia="Times New Roman" w:hAnsi="Times New Roman" w:hint="default"/>
+        </w:rPr>
+        <w:t xml:space="preserve">“git show”. </w:t>
+      </w:r>
+      <w:r>
+        <w:rPr>
+          <w:spacing w:val="0"/>
+          <w:vertAlign w:val="baseline"/>
+          <w:i w:val="0"/>
+          <w:b w:val="0"/>
+          <w:color w:val="auto"/>
+          <w:position w:val="0"/>
+          <w:sz w:val="20"/>
+          <w:szCs w:val="20"/>
+          <w:smallCaps w:val="0"/>
+          <w:rFonts w:ascii="Times New Roman" w:eastAsia="Times New Roman" w:hAnsi="Times New Roman" w:hint="default"/>
+        </w:rPr>
+        <w:t xml:space="preserve">Si estamos ante un fichero, por ejemplo, git nos mostrará al </w:t>
+      </w:r>
+      <w:r>
+        <w:rPr>
+          <w:spacing w:val="0"/>
+          <w:vertAlign w:val="baseline"/>
+          <w:i w:val="0"/>
+          <w:b w:val="0"/>
+          <w:color w:val="auto"/>
+          <w:position w:val="0"/>
+          <w:sz w:val="20"/>
+          <w:szCs w:val="20"/>
+          <w:smallCaps w:val="0"/>
+          <w:rFonts w:ascii="Times New Roman" w:eastAsia="Times New Roman" w:hAnsi="Times New Roman" w:hint="default"/>
+        </w:rPr>
+        <w:t xml:space="preserve">detalle, letra por letra, donde hubieron cambios en nuestro último commit en comparación al anterior a él. Si el </w:t>
+      </w:r>
+      <w:r>
+        <w:rPr>
+          <w:spacing w:val="0"/>
+          <w:vertAlign w:val="baseline"/>
+          <w:i w:val="0"/>
+          <w:b w:val="0"/>
+          <w:color w:val="auto"/>
+          <w:position w:val="0"/>
+          <w:sz w:val="20"/>
+          <w:szCs w:val="20"/>
+          <w:smallCaps w:val="0"/>
+          <w:rFonts w:ascii="Times New Roman" w:eastAsia="Times New Roman" w:hAnsi="Times New Roman" w:hint="default"/>
+        </w:rPr>
+        <w:t xml:space="preserve">fichero es un archivo de texto, por ejemplo, git señala a color rojo y con un signo menos (-) lo que hemos </w:t>
+      </w:r>
+      <w:r>
+        <w:rPr>
+          <w:spacing w:val="0"/>
+          <w:vertAlign w:val="baseline"/>
+          <w:i w:val="0"/>
+          <w:b w:val="0"/>
+          <w:color w:val="auto"/>
+          <w:position w:val="0"/>
+          <w:sz w:val="20"/>
+          <w:szCs w:val="20"/>
+          <w:smallCaps w:val="0"/>
+          <w:rFonts w:ascii="Times New Roman" w:eastAsia="Times New Roman" w:hAnsi="Times New Roman" w:hint="default"/>
+        </w:rPr>
+        <w:t xml:space="preserve">eliminado en nuestro último commit cargado en comparación al penultimo (del mismo archivo). Algo parecido </w:t>
+      </w:r>
+      <w:r>
+        <w:rPr>
+          <w:spacing w:val="0"/>
+          <w:vertAlign w:val="baseline"/>
+          <w:i w:val="0"/>
+          <w:b w:val="0"/>
+          <w:color w:val="auto"/>
+          <w:position w:val="0"/>
+          <w:sz w:val="20"/>
+          <w:szCs w:val="20"/>
+          <w:smallCaps w:val="0"/>
+          <w:rFonts w:ascii="Times New Roman" w:eastAsia="Times New Roman" w:hAnsi="Times New Roman" w:hint="default"/>
+        </w:rPr>
+        <w:t xml:space="preserve">ocurre cuando, en vez de haber eliminado algo, lo hemos adicionado: git señala en color verde y con un signo </w:t>
+      </w:r>
+      <w:r>
+        <w:rPr>
+          <w:spacing w:val="0"/>
+          <w:vertAlign w:val="baseline"/>
+          <w:i w:val="0"/>
+          <w:b w:val="0"/>
+          <w:color w:val="auto"/>
+          <w:position w:val="0"/>
+          <w:sz w:val="20"/>
+          <w:szCs w:val="20"/>
+          <w:smallCaps w:val="0"/>
+          <w:rFonts w:ascii="Times New Roman" w:eastAsia="Times New Roman" w:hAnsi="Times New Roman" w:hint="default"/>
+        </w:rPr>
+        <w:t xml:space="preserve">más (+) todas nuestas adicciones. Y, lo que no sufrió de alteraciones, lo deja simplemente en color gris. </w:t>
+      </w:r>
+    </w:p>
+    <w:p>
+      <w:pPr>
+        <w:numPr>
+          <w:ilvl w:val="0"/>
+          <w:numId w:val="0"/>
+        </w:numPr>
+        <w:jc w:val="both"/>
+        <w:spacing w:lineRule="auto" w:line="259" w:before="0" w:after="160"/>
+        <w:widowControl w:val="1"/>
+        <w:ind w:right="0" w:left="0" w:firstLine="0"/>
+        <w:rPr>
+          <w:spacing w:val="0"/>
+          <w:vertAlign w:val="baseline"/>
+          <w:i w:val="0"/>
+          <w:b w:val="1"/>
+          <w:color w:val="auto"/>
+          <w:position w:val="0"/>
+          <w:sz w:val="20"/>
+          <w:szCs w:val="20"/>
+          <w:smallCaps w:val="0"/>
+          <w:rFonts w:ascii="Times New Roman" w:eastAsia="Times New Roman" w:hAnsi="Times New Roman" w:hint="default"/>
+        </w:rPr>
+        <w:wordWrap w:val="1"/>
+        <w:autoSpaceDE w:val="0"/>
+        <w:autoSpaceDN w:val="0"/>
+      </w:pPr>
+      <w:r>
+        <w:rPr>
+          <w:spacing w:val="0"/>
+          <w:vertAlign w:val="baseline"/>
+          <w:i w:val="0"/>
+          <w:color w:val="auto"/>
+          <w:position w:val="0"/>
+          <w:sz w:val="20"/>
+          <w:szCs w:val="20"/>
+          <w:smallCaps w:val="0"/>
+          <w:rFonts w:ascii="Times New Roman" w:eastAsia="Times New Roman" w:hAnsi="Times New Roman" w:hint="default"/>
+        </w:rPr>
+        <w:t xml:space="preserve">Resulta muy importante la utilidad de este comando si queremos averiguar, por ejemplo, qué pudo salir mal a la </w:t>
+      </w:r>
+      <w:r>
+        <w:rPr>
+          <w:spacing w:val="0"/>
+          <w:vertAlign w:val="baseline"/>
+          <w:i w:val="0"/>
+          <w:color w:val="auto"/>
+          <w:position w:val="0"/>
+          <w:sz w:val="20"/>
+          <w:szCs w:val="20"/>
+          <w:smallCaps w:val="0"/>
+          <w:rFonts w:ascii="Times New Roman" w:eastAsia="Times New Roman" w:hAnsi="Times New Roman" w:hint="default"/>
+        </w:rPr>
+        <w:t xml:space="preserve">hora de revisar las modificaciones de un archivo en comparación a su anterior versión aún no modificada. Si </w:t>
+      </w:r>
+      <w:r>
+        <w:rPr>
+          <w:spacing w:val="0"/>
+          <w:vertAlign w:val="baseline"/>
+          <w:i w:val="0"/>
+          <w:color w:val="auto"/>
+          <w:position w:val="0"/>
+          <w:sz w:val="20"/>
+          <w:szCs w:val="20"/>
+          <w:smallCaps w:val="0"/>
+          <w:rFonts w:ascii="Times New Roman" w:eastAsia="Times New Roman" w:hAnsi="Times New Roman" w:hint="default"/>
+        </w:rPr>
+        <w:t xml:space="preserve">estamos ante un archivo donde tenemos, por ejemplo, nuestro código de programación; y resulta que, a partir de </w:t>
+      </w:r>
+      <w:r>
+        <w:rPr>
+          <w:spacing w:val="0"/>
+          <w:vertAlign w:val="baseline"/>
+          <w:i w:val="0"/>
+          <w:color w:val="auto"/>
+          <w:position w:val="0"/>
+          <w:sz w:val="20"/>
+          <w:szCs w:val="20"/>
+          <w:smallCaps w:val="0"/>
+          <w:rFonts w:ascii="Times New Roman" w:eastAsia="Times New Roman" w:hAnsi="Times New Roman" w:hint="default"/>
+        </w:rPr>
+        <w:t xml:space="preserve">nuestra última actualización, el programa dejó de correr correctamente cuando fue compilado (o peor aún, no </w:t>
+      </w:r>
+      <w:r>
+        <w:rPr>
+          <w:spacing w:val="0"/>
+          <w:vertAlign w:val="baseline"/>
+          <w:i w:val="0"/>
+          <w:color w:val="auto"/>
+          <w:position w:val="0"/>
+          <w:sz w:val="20"/>
+          <w:szCs w:val="20"/>
+          <w:smallCaps w:val="0"/>
+          <w:rFonts w:ascii="Times New Roman" w:eastAsia="Times New Roman" w:hAnsi="Times New Roman" w:hint="default"/>
+        </w:rPr>
+        <w:t xml:space="preserve">pudo ser compilado en la última actualización): sería de mucha utilidad, entonces, revisar línea por línea de </w:t>
+      </w:r>
+      <w:r>
+        <w:rPr>
+          <w:spacing w:val="0"/>
+          <w:vertAlign w:val="baseline"/>
+          <w:i w:val="0"/>
+          <w:color w:val="auto"/>
+          <w:position w:val="0"/>
+          <w:sz w:val="20"/>
+          <w:szCs w:val="20"/>
+          <w:smallCaps w:val="0"/>
+          <w:rFonts w:ascii="Times New Roman" w:eastAsia="Times New Roman" w:hAnsi="Times New Roman" w:hint="default"/>
+        </w:rPr>
+        <w:t xml:space="preserve">código dondé se registraron los cambios o modificaciones y enfocar toda nuestra atención hacia ellos para ver </w:t>
+      </w:r>
+      <w:r>
+        <w:rPr>
+          <w:spacing w:val="0"/>
+          <w:vertAlign w:val="baseline"/>
+          <w:i w:val="0"/>
+          <w:color w:val="auto"/>
+          <w:position w:val="0"/>
+          <w:sz w:val="20"/>
+          <w:szCs w:val="20"/>
+          <w:smallCaps w:val="0"/>
+          <w:rFonts w:ascii="Times New Roman" w:eastAsia="Times New Roman" w:hAnsi="Times New Roman" w:hint="default"/>
+        </w:rPr>
+        <w:t xml:space="preserve">dónde potencialmente está nuestro error. </w:t>
+      </w:r>
+      <w:r>
+        <w:rPr>
+          <w:spacing w:val="0"/>
+          <w:vertAlign w:val="baseline"/>
+          <w:i w:val="0"/>
+          <w:b w:val="1"/>
+          <w:color w:val="auto"/>
+          <w:position w:val="0"/>
+          <w:sz w:val="20"/>
+          <w:szCs w:val="20"/>
+          <w:smallCaps w:val="0"/>
+          <w:rFonts w:ascii="Times New Roman" w:eastAsia="Times New Roman" w:hAnsi="Times New Roman" w:hint="default"/>
+        </w:rPr>
+        <w:t xml:space="preserve">El comando git show sería de mucha ayuda para eso.</w:t>
+      </w:r>
+    </w:p>
+    <w:p>
+      <w:pPr>
+        <w:numPr>
+          <w:ilvl w:val="0"/>
+          <w:numId w:val="0"/>
+        </w:numPr>
+        <w:jc w:val="both"/>
+        <w:spacing w:lineRule="auto" w:line="259" w:before="0" w:after="160"/>
+        <w:widowControl w:val="1"/>
+        <w:ind w:right="0" w:left="0" w:firstLine="0"/>
+        <w:rPr>
+          <w:spacing w:val="0"/>
+          <w:vertAlign w:val="baseline"/>
+          <w:i w:val="0"/>
+          <w:b w:val="0"/>
+          <w:color w:val="auto"/>
+          <w:position w:val="0"/>
+          <w:sz w:val="20"/>
+          <w:szCs w:val="20"/>
+          <w:smallCaps w:val="0"/>
+          <w:rFonts w:ascii="Times New Roman" w:eastAsia="Times New Roman" w:hAnsi="Times New Roman" w:hint="default"/>
+        </w:rPr>
+        <w:wordWrap w:val="1"/>
+        <w:autoSpaceDE w:val="0"/>
+        <w:autoSpaceDN w:val="0"/>
+      </w:pPr>
+      <w:r>
+        <w:rPr>
+          <w:spacing w:val="0"/>
+          <w:vertAlign w:val="baseline"/>
+          <w:i w:val="0"/>
+          <w:b w:val="1"/>
+          <w:color w:val="auto"/>
+          <w:position w:val="0"/>
+          <w:sz w:val="20"/>
+          <w:szCs w:val="20"/>
+          <w:smallCaps w:val="0"/>
+          <w:rFonts w:ascii="Times New Roman" w:eastAsia="Times New Roman" w:hAnsi="Times New Roman" w:hint="default"/>
+        </w:rPr>
+        <w:t xml:space="preserve">Aclaración: </w:t>
+      </w:r>
+      <w:r>
+        <w:rPr>
+          <w:spacing w:val="0"/>
+          <w:vertAlign w:val="baseline"/>
+          <w:i w:val="0"/>
+          <w:b w:val="0"/>
+          <w:color w:val="auto"/>
+          <w:position w:val="0"/>
+          <w:sz w:val="20"/>
+          <w:szCs w:val="20"/>
+          <w:smallCaps w:val="0"/>
+          <w:rFonts w:ascii="Times New Roman" w:eastAsia="Times New Roman" w:hAnsi="Times New Roman" w:hint="default"/>
+        </w:rPr>
+        <w:t xml:space="preserve">si desea trabajar con este comando, eventualmente será necesario que sus archivos sean creados y </w:t>
+      </w:r>
+      <w:r>
+        <w:rPr>
+          <w:spacing w:val="0"/>
+          <w:vertAlign w:val="baseline"/>
+          <w:i w:val="0"/>
+          <w:b w:val="0"/>
+          <w:color w:val="auto"/>
+          <w:position w:val="0"/>
+          <w:sz w:val="20"/>
+          <w:szCs w:val="20"/>
+          <w:smallCaps w:val="0"/>
+          <w:rFonts w:ascii="Times New Roman" w:eastAsia="Times New Roman" w:hAnsi="Times New Roman" w:hint="default"/>
+        </w:rPr>
+        <w:t xml:space="preserve">editados desde la propia consola. De lo contrario, se expone a que la consola (o el comando) no interprete de </w:t>
+      </w:r>
+      <w:r>
+        <w:rPr>
+          <w:spacing w:val="0"/>
+          <w:vertAlign w:val="baseline"/>
+          <w:i w:val="0"/>
+          <w:b w:val="0"/>
+          <w:color w:val="auto"/>
+          <w:position w:val="0"/>
+          <w:sz w:val="20"/>
+          <w:szCs w:val="20"/>
+          <w:smallCaps w:val="0"/>
+          <w:rFonts w:ascii="Times New Roman" w:eastAsia="Times New Roman" w:hAnsi="Times New Roman" w:hint="default"/>
+        </w:rPr>
+        <w:t xml:space="preserve">manera correcta el archivo en cuestión que desea analizar.</w:t>
+      </w:r>
+    </w:p>
+    <w:p>
+      <w:pPr>
+        <w:numPr>
+          <w:ilvl w:val="0"/>
+          <w:numId w:val="0"/>
+        </w:numPr>
+        <w:jc w:val="both"/>
+        <w:spacing w:lineRule="auto" w:line="259" w:before="0" w:after="160"/>
+        <w:widowControl w:val="1"/>
+        <w:ind w:right="0" w:left="0" w:firstLine="0"/>
+        <w:rPr>
+          <w:spacing w:val="0"/>
+          <w:vertAlign w:val="baseline"/>
+          <w:i w:val="0"/>
+          <w:b w:val="0"/>
+          <w:color w:val="auto"/>
+          <w:position w:val="0"/>
+          <w:sz w:val="20"/>
+          <w:szCs w:val="20"/>
+          <w:smallCaps w:val="0"/>
+          <w:rFonts w:ascii="Times New Roman" w:eastAsia="Times New Roman" w:hAnsi="Times New Roman" w:hint="default"/>
+        </w:rPr>
+        <w:wordWrap w:val="1"/>
+        <w:autoSpaceDE w:val="0"/>
+        <w:autoSpaceDN w:val="0"/>
+      </w:pPr>
+      <w:r>
+        <w:rPr>
+          <w:sz w:val="20"/>
+        </w:rPr>
+        <w:drawing>
+          <wp:anchor distT="0" distB="0" distL="0" distR="0" simplePos="0" relativeHeight="251624960" behindDoc="0" locked="0" layoutInCell="1" allowOverlap="1">
+            <wp:simplePos x="0" y="0"/>
+            <wp:positionH relativeFrom="margin">
+              <wp:posOffset>518165</wp:posOffset>
+            </wp:positionH>
+            <wp:positionV relativeFrom="margin">
+              <wp:posOffset>5426080</wp:posOffset>
+            </wp:positionV>
+            <wp:extent cx="4692650" cy="3594735"/>
+            <wp:effectExtent l="0" t="0" r="0" b="0"/>
+            <wp:wrapSquare wrapText="bothSides"/>
+            <wp:docPr id="10" name="Imagen 1"/>
+            <wp:cNvGraphicFramePr>
+              <a:graphicFrameLocks xmlns:a="http://schemas.openxmlformats.org/drawingml/2006/main" noChangeAspect="1"/>
+            </wp:cNvGraphicFramePr>
+            <a:graphic xmlns:a="http://schemas.openxmlformats.org/drawingml/2006/main">
+              <a:graphicData uri="http://schemas.openxmlformats.org/drawingml/2006/picture">
+                <pic:pic xmlns:pic="http://schemas.openxmlformats.org/drawingml/2006/picture">
+                  <pic:nvPicPr>
+                    <pic:cNvPr id="1" name="Picture 1" descr="/Users/robertovelasquezdean/Library/Group Containers/L48J367XN4.com.infraware.PolarisOffice/EngineTemp/652/fImage457524101243.png"/>
+                    <pic:cNvPicPr>
+                      <a:picLocks noChangeAspect="1" noChangeArrowheads="1"/>
+                    </pic:cNvPicPr>
+                  </pic:nvPicPr>
+                  <pic:blipFill>
+                    <a:blip r:embed="rId5">
+                      <a:extLst>
+                        <a:ext uri="{28A0092B-C50C-407E-A947-70E740481C1C}">
+                          <a14:useLocalDpi xmlns:a14="http://schemas.microsoft.com/office/drawing/2010/main" val="0"/>
+                        </a:ext>
+                      </a:extLst>
+                    </a:blip>
+                    <a:stretch>
+                      <a:fillRect/>
+                    </a:stretch>
+                  </pic:blipFill>
+                  <pic:spPr>
+                    <a:xfrm>
+                      <a:off x="0" y="0"/>
+                      <a:ext cx="4693285" cy="3595370"/>
+                    </a:xfrm>
+                    <a:prstGeom prst="rect"/>
+                    <a:ln cap="flat"/>
+                  </pic:spPr>
+                </pic:pic>
+              </a:graphicData>
+            </a:graphic>
+          </wp:anchor>
+        </w:drawing>
+      </w:r>
+      <w:r>
+        <w:rPr>
+          <w:spacing w:val="0"/>
+          <w:vertAlign w:val="baseline"/>
+          <w:i w:val="0"/>
+          <w:b w:val="0"/>
+          <w:color w:val="auto"/>
+          <w:position w:val="0"/>
+          <w:sz w:val="20"/>
+          <w:szCs w:val="20"/>
+          <w:smallCaps w:val="0"/>
+          <w:rFonts w:ascii="Times New Roman" w:eastAsia="Times New Roman" w:hAnsi="Times New Roman" w:hint="default"/>
+        </w:rPr>
+        <w:t xml:space="preserve">Ahora, si por ejemplo deseo comparar a fondo, con detalles, entre dos versiones o “commits” de un mismo </w:t>
+      </w:r>
+      <w:r>
+        <w:rPr>
+          <w:spacing w:val="0"/>
+          <w:vertAlign w:val="baseline"/>
+          <w:i w:val="0"/>
+          <w:b w:val="0"/>
+          <w:color w:val="auto"/>
+          <w:position w:val="0"/>
+          <w:sz w:val="20"/>
+          <w:szCs w:val="20"/>
+          <w:smallCaps w:val="0"/>
+          <w:rFonts w:ascii="Times New Roman" w:eastAsia="Times New Roman" w:hAnsi="Times New Roman" w:hint="default"/>
+        </w:rPr>
+        <w:t xml:space="preserve">archivo, sin importar qué versiones comparar en todo su historico de “commits”, se hace por medio del </w:t>
+      </w:r>
+      <w:r>
+        <w:rPr>
+          <w:spacing w:val="0"/>
+          <w:vertAlign w:val="baseline"/>
+          <w:i w:val="0"/>
+          <w:b w:val="0"/>
+          <w:color w:val="auto"/>
+          <w:position w:val="0"/>
+          <w:sz w:val="20"/>
+          <w:szCs w:val="20"/>
+          <w:smallCaps w:val="0"/>
+          <w:rFonts w:ascii="Times New Roman" w:eastAsia="Times New Roman" w:hAnsi="Times New Roman" w:hint="default"/>
+        </w:rPr>
+        <w:t xml:space="preserve">comando: </w:t>
+      </w:r>
+      <w:r>
+        <w:rPr>
+          <w:spacing w:val="0"/>
+          <w:vertAlign w:val="baseline"/>
+          <w:i w:val="0"/>
+          <w:b w:val="1"/>
+          <w:color w:val="auto"/>
+          <w:position w:val="0"/>
+          <w:sz w:val="20"/>
+          <w:szCs w:val="20"/>
+          <w:smallCaps w:val="0"/>
+          <w:rFonts w:ascii="Times New Roman" w:eastAsia="Times New Roman" w:hAnsi="Times New Roman" w:hint="default"/>
+        </w:rPr>
+        <w:t xml:space="preserve">“ git diff” y los identificadores de los commits a comparar de mi interés. </w:t>
+      </w:r>
+      <w:r>
+        <w:rPr>
+          <w:spacing w:val="0"/>
+          <w:vertAlign w:val="baseline"/>
+          <w:i w:val="0"/>
+          <w:b w:val="0"/>
+          <w:color w:val="auto"/>
+          <w:position w:val="0"/>
+          <w:sz w:val="20"/>
+          <w:szCs w:val="20"/>
+          <w:smallCaps w:val="0"/>
+          <w:rFonts w:ascii="Times New Roman" w:eastAsia="Times New Roman" w:hAnsi="Times New Roman" w:hint="default"/>
+        </w:rPr>
+        <w:t xml:space="preserve">Tal que así, por </w:t>
+      </w:r>
+      <w:r>
+        <w:rPr>
+          <w:spacing w:val="0"/>
+          <w:vertAlign w:val="baseline"/>
+          <w:i w:val="0"/>
+          <w:b w:val="0"/>
+          <w:color w:val="auto"/>
+          <w:position w:val="0"/>
+          <w:sz w:val="20"/>
+          <w:szCs w:val="20"/>
+          <w:smallCaps w:val="0"/>
+          <w:rFonts w:ascii="Times New Roman" w:eastAsia="Times New Roman" w:hAnsi="Times New Roman" w:hint="default"/>
+        </w:rPr>
+        <w:t xml:space="preserve">ejemplo: </w:t>
       </w:r>
     </w:p>
     <w:p>
@@ -1527,217 +2532,7 @@
           <w:spacing w:val="0"/>
           <w:vertAlign w:val="baseline"/>
           <w:i w:val="0"/>
-          <w:color w:val="auto"/>
-          <w:position w:val="0"/>
-          <w:sz w:val="20"/>
-          <w:szCs w:val="20"/>
-          <w:smallCaps w:val="0"/>
-          <w:rFonts w:ascii="Times New Roman" w:eastAsia="Times New Roman" w:hAnsi="Times New Roman" w:hint="default"/>
-        </w:rPr>
-        <w:wordWrap w:val="1"/>
-        <w:autoSpaceDE w:val="0"/>
-        <w:autoSpaceDN w:val="0"/>
-      </w:pPr>
-      <w:r>
-        <w:rPr>
-          <w:spacing w:val="0"/>
-          <w:vertAlign w:val="baseline"/>
-          <w:i w:val="0"/>
-          <w:b w:val="0"/>
-          <w:color w:val="auto"/>
-          <w:position w:val="0"/>
-          <w:sz w:val="20"/>
-          <w:szCs w:val="20"/>
-          <w:smallCaps w:val="0"/>
-          <w:rFonts w:ascii="Times New Roman" w:eastAsia="Times New Roman" w:hAnsi="Times New Roman" w:hint="default"/>
-        </w:rPr>
-        <w:t xml:space="preserve">Caso aparte, si está trabajando en equipo, cada integrante del mismo puede trabajar su parte en ramas diferentes;</w:t>
-      </w:r>
-      <w:r>
-        <w:rPr>
-          <w:spacing w:val="0"/>
-          <w:vertAlign w:val="baseline"/>
-          <w:i w:val="0"/>
-          <w:color w:val="auto"/>
-          <w:position w:val="0"/>
-          <w:sz w:val="20"/>
-          <w:szCs w:val="20"/>
-          <w:smallCaps w:val="0"/>
-          <w:rFonts w:ascii="Times New Roman" w:eastAsia="Times New Roman" w:hAnsi="Times New Roman" w:hint="default"/>
-        </w:rPr>
-        <w:t xml:space="preserve"> </w:t>
-      </w:r>
-      <w:r>
-        <w:rPr>
-          <w:spacing w:val="0"/>
-          <w:vertAlign w:val="baseline"/>
-          <w:i w:val="0"/>
-          <w:color w:val="auto"/>
-          <w:position w:val="0"/>
-          <w:sz w:val="20"/>
-          <w:szCs w:val="20"/>
-          <w:smallCaps w:val="0"/>
-          <w:rFonts w:ascii="Times New Roman" w:eastAsia="Times New Roman" w:hAnsi="Times New Roman" w:hint="default"/>
-        </w:rPr>
-        <w:t xml:space="preserve">y, al final, cuando cada integrante ya tenga la edición definitiva de su parte (de cada sub-rama derivada de la </w:t>
-      </w:r>
-      <w:r>
-        <w:rPr>
-          <w:spacing w:val="0"/>
-          <w:vertAlign w:val="baseline"/>
-          <w:i w:val="0"/>
-          <w:color w:val="auto"/>
-          <w:position w:val="0"/>
-          <w:sz w:val="20"/>
-          <w:szCs w:val="20"/>
-          <w:smallCaps w:val="0"/>
-          <w:rFonts w:ascii="Times New Roman" w:eastAsia="Times New Roman" w:hAnsi="Times New Roman" w:hint="default"/>
-        </w:rPr>
-        <w:t xml:space="preserve">rama master); entonces, ahí puede unir todas las sub-ramas a la rama principal </w:t>
-      </w:r>
-      <w:r>
-        <w:rPr>
-          <w:spacing w:val="0"/>
-          <w:vertAlign w:val="baseline"/>
-          <w:i w:val="1"/>
-          <w:color w:val="auto"/>
-          <w:position w:val="0"/>
-          <w:sz w:val="20"/>
-          <w:szCs w:val="20"/>
-          <w:smallCaps w:val="0"/>
-          <w:rFonts w:ascii="Times New Roman" w:eastAsia="Times New Roman" w:hAnsi="Times New Roman" w:hint="default"/>
-        </w:rPr>
-        <w:t xml:space="preserve">master, </w:t>
-      </w:r>
-      <w:r>
-        <w:rPr>
-          <w:spacing w:val="0"/>
-          <w:vertAlign w:val="baseline"/>
-          <w:i w:val="0"/>
-          <w:color w:val="auto"/>
-          <w:position w:val="0"/>
-          <w:sz w:val="20"/>
-          <w:szCs w:val="20"/>
-          <w:smallCaps w:val="0"/>
-          <w:rFonts w:ascii="Times New Roman" w:eastAsia="Times New Roman" w:hAnsi="Times New Roman" w:hint="default"/>
-        </w:rPr>
-        <w:t xml:space="preserve">logrando así que todos los </w:t>
-      </w:r>
-      <w:r>
-        <w:rPr>
-          <w:spacing w:val="0"/>
-          <w:vertAlign w:val="baseline"/>
-          <w:i w:val="0"/>
-          <w:color w:val="auto"/>
-          <w:position w:val="0"/>
-          <w:sz w:val="20"/>
-          <w:szCs w:val="20"/>
-          <w:smallCaps w:val="0"/>
-          <w:rFonts w:ascii="Times New Roman" w:eastAsia="Times New Roman" w:hAnsi="Times New Roman" w:hint="default"/>
-        </w:rPr>
-        <w:t xml:space="preserve">avances definitivos de cada compañero de trabajo estén unidos a un proyecto final. En general, esta unión entre </w:t>
-      </w:r>
-      <w:r>
-        <w:rPr>
-          <w:spacing w:val="0"/>
-          <w:vertAlign w:val="baseline"/>
-          <w:i w:val="0"/>
-          <w:color w:val="auto"/>
-          <w:position w:val="0"/>
-          <w:sz w:val="20"/>
-          <w:szCs w:val="20"/>
-          <w:smallCaps w:val="0"/>
-          <w:rFonts w:ascii="Times New Roman" w:eastAsia="Times New Roman" w:hAnsi="Times New Roman" w:hint="default"/>
-        </w:rPr>
-        <w:t xml:space="preserve">los avances de las sub-ramas y la rama </w:t>
-      </w:r>
-      <w:r>
-        <w:rPr>
-          <w:spacing w:val="0"/>
-          <w:vertAlign w:val="baseline"/>
-          <w:i w:val="1"/>
-          <w:color w:val="auto"/>
-          <w:position w:val="0"/>
-          <w:sz w:val="20"/>
-          <w:szCs w:val="20"/>
-          <w:smallCaps w:val="0"/>
-          <w:rFonts w:ascii="Times New Roman" w:eastAsia="Times New Roman" w:hAnsi="Times New Roman" w:hint="default"/>
-        </w:rPr>
-        <w:t xml:space="preserve">master </w:t>
-      </w:r>
-      <w:r>
-        <w:rPr>
-          <w:spacing w:val="0"/>
-          <w:vertAlign w:val="baseline"/>
-          <w:i w:val="0"/>
-          <w:color w:val="auto"/>
-          <w:position w:val="0"/>
-          <w:sz w:val="20"/>
-          <w:szCs w:val="20"/>
-          <w:smallCaps w:val="0"/>
-          <w:rFonts w:ascii="Times New Roman" w:eastAsia="Times New Roman" w:hAnsi="Times New Roman" w:hint="default"/>
-        </w:rPr>
-        <w:t xml:space="preserve">se hace por medio de un comando que se llama: </w:t>
-      </w:r>
-      <w:r>
-        <w:rPr>
-          <w:spacing w:val="0"/>
-          <w:vertAlign w:val="baseline"/>
-          <w:i w:val="0"/>
-          <w:b w:val="1"/>
-          <w:color w:val="auto"/>
-          <w:position w:val="0"/>
-          <w:sz w:val="20"/>
-          <w:szCs w:val="20"/>
-          <w:smallCaps w:val="0"/>
-          <w:rFonts w:ascii="Times New Roman" w:eastAsia="Times New Roman" w:hAnsi="Times New Roman" w:hint="default"/>
-        </w:rPr>
-        <w:t>“git</w:t>
-      </w:r>
-      <w:r>
-        <w:rPr>
-          <w:spacing w:val="0"/>
-          <w:vertAlign w:val="baseline"/>
-          <w:i w:val="0"/>
-          <w:color w:val="auto"/>
-          <w:position w:val="0"/>
-          <w:sz w:val="20"/>
-          <w:szCs w:val="20"/>
-          <w:smallCaps w:val="0"/>
-          <w:rFonts w:ascii="Times New Roman" w:eastAsia="Times New Roman" w:hAnsi="Times New Roman" w:hint="default"/>
-        </w:rPr>
-        <w:t xml:space="preserve"> </w:t>
-      </w:r>
-      <w:r>
-        <w:rPr>
-          <w:spacing w:val="0"/>
-          <w:vertAlign w:val="baseline"/>
-          <w:i w:val="0"/>
-          <w:b w:val="1"/>
-          <w:color w:val="auto"/>
-          <w:position w:val="0"/>
-          <w:sz w:val="20"/>
-          <w:szCs w:val="20"/>
-          <w:smallCaps w:val="0"/>
-          <w:rFonts w:ascii="Times New Roman" w:eastAsia="Times New Roman" w:hAnsi="Times New Roman" w:hint="default"/>
-        </w:rPr>
-        <w:t>merge”.</w:t>
-      </w:r>
-    </w:p>
-    <w:p>
-      <w:pPr>
-        <w:numPr>
-          <w:ilvl w:val="0"/>
-          <w:numId w:val="0"/>
-        </w:numPr>
-        <w:jc w:val="both"/>
-        <w:spacing w:lineRule="auto" w:line="259" w:before="0" w:after="160"/>
-        <w:widowControl w:val="1"/>
-        <w:ind w:right="0" w:left="0" w:firstLine="0"/>
-        <w:rPr>
-          <w:spacing w:val="0"/>
-          <w:vertAlign w:val="baseline"/>
-          <w:i w:val="0"/>
+          <w:b w:val="0"/>
           <w:color w:val="auto"/>
           <w:position w:val="0"/>
           <w:sz w:val="20"/>
@@ -1764,6 +2559,7 @@
           <w:spacing w:val="0"/>
           <w:vertAlign w:val="baseline"/>
           <w:i w:val="0"/>
+          <w:b w:val="0"/>
           <w:color w:val="auto"/>
           <w:position w:val="0"/>
           <w:sz w:val="20"/>
@@ -1775,33 +2571,290 @@
         <w:autoSpaceDE w:val="0"/>
         <w:autoSpaceDN w:val="0"/>
       </w:pPr>
-      <w:r>
-        <w:rPr>
-          <w:spacing w:val="0"/>
-          <w:vertAlign w:val="baseline"/>
-          <w:i w:val="0"/>
-          <w:color w:val="auto"/>
-          <w:position w:val="0"/>
-          <w:sz w:val="20"/>
-          <w:szCs w:val="20"/>
-          <w:smallCaps w:val="0"/>
-          <w:rFonts w:ascii="Times New Roman" w:eastAsia="Times New Roman" w:hAnsi="Times New Roman" w:hint="default"/>
-        </w:rPr>
-        <w:t xml:space="preserve">tip: Si por ejemplo me gustaría ver la totalidad de los cambios que he hecho sobre una carpeta, o fichero en </w:t>
-      </w:r>
-      <w:r>
-        <w:rPr>
-          <w:spacing w:val="0"/>
-          <w:vertAlign w:val="baseline"/>
-          <w:i w:val="0"/>
-          <w:color w:val="auto"/>
-          <w:position w:val="0"/>
-          <w:sz w:val="20"/>
-          <w:szCs w:val="20"/>
-          <w:smallCaps w:val="0"/>
-          <w:rFonts w:ascii="Times New Roman" w:eastAsia="Times New Roman" w:hAnsi="Times New Roman" w:hint="default"/>
-        </w:rPr>
-        <w:t xml:space="preserve">especifico, en función de Git; podríamos ejecutar el siguiente comando: </w:t>
+    </w:p>
+    <w:p>
+      <w:pPr>
+        <w:numPr>
+          <w:ilvl w:val="0"/>
+          <w:numId w:val="0"/>
+        </w:numPr>
+        <w:jc w:val="both"/>
+        <w:spacing w:lineRule="auto" w:line="259" w:before="0" w:after="160"/>
+        <w:widowControl w:val="1"/>
+        <w:ind w:right="0" w:left="0" w:firstLine="0"/>
+        <w:rPr>
+          <w:spacing w:val="0"/>
+          <w:vertAlign w:val="baseline"/>
+          <w:i w:val="0"/>
+          <w:b w:val="0"/>
+          <w:color w:val="auto"/>
+          <w:position w:val="0"/>
+          <w:sz w:val="20"/>
+          <w:szCs w:val="20"/>
+          <w:smallCaps w:val="0"/>
+          <w:rFonts w:ascii="Times New Roman" w:eastAsia="Times New Roman" w:hAnsi="Times New Roman" w:hint="default"/>
+        </w:rPr>
+        <w:wordWrap w:val="1"/>
+        <w:autoSpaceDE w:val="0"/>
+        <w:autoSpaceDN w:val="0"/>
+      </w:pPr>
+    </w:p>
+    <w:p>
+      <w:pPr>
+        <w:numPr>
+          <w:ilvl w:val="0"/>
+          <w:numId w:val="0"/>
+        </w:numPr>
+        <w:jc w:val="both"/>
+        <w:spacing w:lineRule="auto" w:line="259" w:before="0" w:after="160"/>
+        <w:widowControl w:val="1"/>
+        <w:ind w:right="0" w:left="0" w:firstLine="0"/>
+        <w:rPr>
+          <w:spacing w:val="0"/>
+          <w:vertAlign w:val="baseline"/>
+          <w:i w:val="0"/>
+          <w:b w:val="0"/>
+          <w:color w:val="auto"/>
+          <w:position w:val="0"/>
+          <w:sz w:val="20"/>
+          <w:szCs w:val="20"/>
+          <w:smallCaps w:val="0"/>
+          <w:rFonts w:ascii="Times New Roman" w:eastAsia="Times New Roman" w:hAnsi="Times New Roman" w:hint="default"/>
+        </w:rPr>
+        <w:wordWrap w:val="1"/>
+        <w:autoSpaceDE w:val="0"/>
+        <w:autoSpaceDN w:val="0"/>
+      </w:pPr>
+    </w:p>
+    <w:p>
+      <w:pPr>
+        <w:numPr>
+          <w:ilvl w:val="0"/>
+          <w:numId w:val="0"/>
+        </w:numPr>
+        <w:jc w:val="both"/>
+        <w:spacing w:lineRule="auto" w:line="259" w:before="0" w:after="160"/>
+        <w:widowControl w:val="1"/>
+        <w:ind w:right="0" w:left="0" w:firstLine="0"/>
+        <w:rPr>
+          <w:spacing w:val="0"/>
+          <w:vertAlign w:val="baseline"/>
+          <w:i w:val="0"/>
+          <w:b w:val="0"/>
+          <w:color w:val="auto"/>
+          <w:position w:val="0"/>
+          <w:sz w:val="20"/>
+          <w:szCs w:val="20"/>
+          <w:smallCaps w:val="0"/>
+          <w:rFonts w:ascii="Times New Roman" w:eastAsia="Times New Roman" w:hAnsi="Times New Roman" w:hint="default"/>
+        </w:rPr>
+        <w:wordWrap w:val="1"/>
+        <w:autoSpaceDE w:val="0"/>
+        <w:autoSpaceDN w:val="0"/>
+      </w:pPr>
+    </w:p>
+    <w:p>
+      <w:pPr>
+        <w:numPr>
+          <w:ilvl w:val="0"/>
+          <w:numId w:val="0"/>
+        </w:numPr>
+        <w:jc w:val="both"/>
+        <w:spacing w:lineRule="auto" w:line="259" w:before="0" w:after="160"/>
+        <w:widowControl w:val="1"/>
+        <w:ind w:right="0" w:left="0" w:firstLine="0"/>
+        <w:rPr>
+          <w:spacing w:val="0"/>
+          <w:vertAlign w:val="baseline"/>
+          <w:i w:val="0"/>
+          <w:b w:val="0"/>
+          <w:color w:val="auto"/>
+          <w:position w:val="0"/>
+          <w:sz w:val="20"/>
+          <w:szCs w:val="20"/>
+          <w:smallCaps w:val="0"/>
+          <w:rFonts w:ascii="Times New Roman" w:eastAsia="Times New Roman" w:hAnsi="Times New Roman" w:hint="default"/>
+        </w:rPr>
+        <w:wordWrap w:val="1"/>
+        <w:autoSpaceDE w:val="0"/>
+        <w:autoSpaceDN w:val="0"/>
+      </w:pPr>
+    </w:p>
+    <w:p>
+      <w:pPr>
+        <w:numPr>
+          <w:ilvl w:val="0"/>
+          <w:numId w:val="0"/>
+        </w:numPr>
+        <w:jc w:val="both"/>
+        <w:spacing w:lineRule="auto" w:line="259" w:before="0" w:after="160"/>
+        <w:widowControl w:val="1"/>
+        <w:ind w:right="0" w:left="0" w:firstLine="0"/>
+        <w:rPr>
+          <w:spacing w:val="0"/>
+          <w:vertAlign w:val="baseline"/>
+          <w:i w:val="0"/>
+          <w:b w:val="0"/>
+          <w:color w:val="auto"/>
+          <w:position w:val="0"/>
+          <w:sz w:val="20"/>
+          <w:szCs w:val="20"/>
+          <w:smallCaps w:val="0"/>
+          <w:rFonts w:ascii="Times New Roman" w:eastAsia="Times New Roman" w:hAnsi="Times New Roman" w:hint="default"/>
+        </w:rPr>
+        <w:wordWrap w:val="1"/>
+        <w:autoSpaceDE w:val="0"/>
+        <w:autoSpaceDN w:val="0"/>
+      </w:pPr>
+    </w:p>
+    <w:p>
+      <w:pPr>
+        <w:numPr>
+          <w:ilvl w:val="0"/>
+          <w:numId w:val="0"/>
+        </w:numPr>
+        <w:jc w:val="both"/>
+        <w:spacing w:lineRule="auto" w:line="259" w:before="0" w:after="160"/>
+        <w:widowControl w:val="1"/>
+        <w:ind w:right="0" w:left="0" w:firstLine="0"/>
+        <w:rPr>
+          <w:spacing w:val="0"/>
+          <w:vertAlign w:val="baseline"/>
+          <w:i w:val="0"/>
+          <w:b w:val="0"/>
+          <w:color w:val="auto"/>
+          <w:position w:val="0"/>
+          <w:sz w:val="20"/>
+          <w:szCs w:val="20"/>
+          <w:smallCaps w:val="0"/>
+          <w:rFonts w:ascii="Times New Roman" w:eastAsia="Times New Roman" w:hAnsi="Times New Roman" w:hint="default"/>
+        </w:rPr>
+        <w:wordWrap w:val="1"/>
+        <w:autoSpaceDE w:val="0"/>
+        <w:autoSpaceDN w:val="0"/>
+      </w:pPr>
+    </w:p>
+    <w:p>
+      <w:pPr>
+        <w:numPr>
+          <w:ilvl w:val="0"/>
+          <w:numId w:val="0"/>
+        </w:numPr>
+        <w:jc w:val="both"/>
+        <w:spacing w:lineRule="auto" w:line="259" w:before="0" w:after="160"/>
+        <w:widowControl w:val="1"/>
+        <w:ind w:right="0" w:left="0" w:firstLine="0"/>
+        <w:rPr>
+          <w:spacing w:val="0"/>
+          <w:vertAlign w:val="baseline"/>
+          <w:i w:val="0"/>
+          <w:b w:val="0"/>
+          <w:color w:val="auto"/>
+          <w:position w:val="0"/>
+          <w:sz w:val="20"/>
+          <w:szCs w:val="20"/>
+          <w:smallCaps w:val="0"/>
+          <w:rFonts w:ascii="Times New Roman" w:eastAsia="Times New Roman" w:hAnsi="Times New Roman" w:hint="default"/>
+        </w:rPr>
+        <w:wordWrap w:val="1"/>
+        <w:autoSpaceDE w:val="0"/>
+        <w:autoSpaceDN w:val="0"/>
+      </w:pPr>
+    </w:p>
+    <w:p>
+      <w:pPr>
+        <w:numPr>
+          <w:ilvl w:val="0"/>
+          <w:numId w:val="0"/>
+        </w:numPr>
+        <w:jc w:val="both"/>
+        <w:spacing w:lineRule="auto" w:line="259" w:before="0" w:after="160"/>
+        <w:widowControl w:val="1"/>
+        <w:ind w:right="0" w:left="0" w:firstLine="0"/>
+        <w:rPr>
+          <w:spacing w:val="0"/>
+          <w:vertAlign w:val="baseline"/>
+          <w:i w:val="0"/>
+          <w:b w:val="0"/>
+          <w:color w:val="auto"/>
+          <w:position w:val="0"/>
+          <w:sz w:val="20"/>
+          <w:szCs w:val="20"/>
+          <w:smallCaps w:val="0"/>
+          <w:rFonts w:ascii="Times New Roman" w:eastAsia="Times New Roman" w:hAnsi="Times New Roman" w:hint="default"/>
+        </w:rPr>
+        <w:wordWrap w:val="1"/>
+        <w:autoSpaceDE w:val="0"/>
+        <w:autoSpaceDN w:val="0"/>
+      </w:pPr>
+    </w:p>
+    <w:p>
+      <w:pPr>
+        <w:numPr>
+          <w:ilvl w:val="0"/>
+          <w:numId w:val="0"/>
+        </w:numPr>
+        <w:jc w:val="both"/>
+        <w:spacing w:lineRule="auto" w:line="259" w:before="0" w:after="160"/>
+        <w:widowControl w:val="1"/>
+        <w:ind w:right="0" w:left="0" w:firstLine="0"/>
+        <w:rPr>
+          <w:spacing w:val="0"/>
+          <w:vertAlign w:val="baseline"/>
+          <w:i w:val="0"/>
+          <w:b w:val="0"/>
+          <w:color w:val="auto"/>
+          <w:position w:val="0"/>
+          <w:sz w:val="20"/>
+          <w:szCs w:val="20"/>
+          <w:smallCaps w:val="0"/>
+          <w:rFonts w:ascii="Times New Roman" w:eastAsia="Times New Roman" w:hAnsi="Times New Roman" w:hint="default"/>
+        </w:rPr>
+        <w:wordWrap w:val="1"/>
+        <w:autoSpaceDE w:val="0"/>
+        <w:autoSpaceDN w:val="0"/>
+      </w:pPr>
+    </w:p>
+    <w:p>
+      <w:pPr>
+        <w:numPr>
+          <w:ilvl w:val="0"/>
+          <w:numId w:val="0"/>
+        </w:numPr>
+        <w:jc w:val="both"/>
+        <w:spacing w:lineRule="auto" w:line="259" w:before="0" w:after="160"/>
+        <w:widowControl w:val="1"/>
+        <w:ind w:right="0" w:left="0" w:firstLine="0"/>
+        <w:rPr>
+          <w:spacing w:val="0"/>
+          <w:vertAlign w:val="baseline"/>
+          <w:i w:val="0"/>
+          <w:b w:val="0"/>
+          <w:color w:val="auto"/>
+          <w:position w:val="0"/>
+          <w:sz w:val="20"/>
+          <w:szCs w:val="20"/>
+          <w:smallCaps w:val="0"/>
+          <w:rFonts w:ascii="Times New Roman" w:eastAsia="Times New Roman" w:hAnsi="Times New Roman" w:hint="default"/>
+        </w:rPr>
+        <w:wordWrap w:val="1"/>
+        <w:autoSpaceDE w:val="0"/>
+        <w:autoSpaceDN w:val="0"/>
+      </w:pPr>
+      <w:r>
+        <w:rPr>
+          <w:spacing w:val="0"/>
+          <w:vertAlign w:val="baseline"/>
+          <w:i w:val="0"/>
+          <w:b w:val="0"/>
+          <w:color w:val="auto"/>
+          <w:position w:val="0"/>
+          <w:sz w:val="20"/>
+          <w:szCs w:val="20"/>
+          <w:smallCaps w:val="0"/>
+          <w:rFonts w:ascii="Times New Roman" w:eastAsia="Times New Roman" w:hAnsi="Times New Roman" w:hint="default"/>
+        </w:rPr>
+        <w:t xml:space="preserve">Fijese en la última parte de la imagen, antes de ejecutar el comando </w:t>
       </w:r>
       <w:r>
         <w:rPr>
@@ -1816,21 +2869,82 @@
           <w:smallCaps w:val="0"/>
           <w:rFonts w:ascii="Times New Roman" w:eastAsia="Times New Roman" w:hAnsi="Times New Roman" w:hint="default"/>
         </w:rPr>
-        <w:t>“git</w:t>
-      </w:r>
-      <w:r>
-        <w:rPr>
-          <w:spacing w:val="0"/>
-          <w:vertAlign w:val="baseline"/>
-          <w:i w:val="0"/>
-          <w:color w:val="auto"/>
-          <w:position w:val="0"/>
-          <w:sz w:val="20"/>
-          <w:szCs w:val="20"/>
-          <w:smallCaps w:val="0"/>
-          <w:rFonts w:ascii="Times New Roman" w:eastAsia="Times New Roman" w:hAnsi="Times New Roman" w:hint="default"/>
-        </w:rPr>
-        <w:t xml:space="preserve"> </w:t>
+        <w:t xml:space="preserve">“git diff”</w:t>
+      </w:r>
+      <w:r>
+        <w:rPr>
+          <w:spacing w:val="0"/>
+          <w:vertAlign w:val="baseline"/>
+          <w:i w:val="0"/>
+          <w:b w:val="0"/>
+          <w:color w:val="auto"/>
+          <w:position w:val="0"/>
+          <w:sz w:val="20"/>
+          <w:szCs w:val="20"/>
+          <w:smallCaps w:val="0"/>
+          <w:rFonts w:ascii="Times New Roman" w:eastAsia="Times New Roman" w:hAnsi="Times New Roman" w:hint="default"/>
+        </w:rPr>
+        <w:t xml:space="preserve">. Observe que, luego de alistar </w:t>
+      </w:r>
+      <w:r>
+        <w:rPr>
+          <w:spacing w:val="0"/>
+          <w:vertAlign w:val="baseline"/>
+          <w:i w:val="0"/>
+          <w:b w:val="0"/>
+          <w:color w:val="auto"/>
+          <w:position w:val="0"/>
+          <w:sz w:val="20"/>
+          <w:szCs w:val="20"/>
+          <w:smallCaps w:val="0"/>
+          <w:rFonts w:ascii="Times New Roman" w:eastAsia="Times New Roman" w:hAnsi="Times New Roman" w:hint="default"/>
+        </w:rPr>
+        <w:t xml:space="preserve">todo el historico de “commits” del archivo de texto “historia.txt” con el comando “git log”; nos interesa </w:t>
+      </w:r>
+      <w:r>
+        <w:rPr>
+          <w:spacing w:val="0"/>
+          <w:vertAlign w:val="baseline"/>
+          <w:i w:val="0"/>
+          <w:b w:val="0"/>
+          <w:color w:val="auto"/>
+          <w:position w:val="0"/>
+          <w:sz w:val="20"/>
+          <w:szCs w:val="20"/>
+          <w:smallCaps w:val="0"/>
+          <w:rFonts w:ascii="Times New Roman" w:eastAsia="Times New Roman" w:hAnsi="Times New Roman" w:hint="default"/>
+        </w:rPr>
+        <w:t xml:space="preserve">ahora saber, entonces, todos los cambios que hubieron o hay (por ejemplo) solamente comparando la primera </w:t>
+      </w:r>
+      <w:r>
+        <w:rPr>
+          <w:spacing w:val="0"/>
+          <w:vertAlign w:val="baseline"/>
+          <w:i w:val="0"/>
+          <w:b w:val="0"/>
+          <w:color w:val="auto"/>
+          <w:position w:val="0"/>
+          <w:sz w:val="20"/>
+          <w:szCs w:val="20"/>
+          <w:smallCaps w:val="0"/>
+          <w:rFonts w:ascii="Times New Roman" w:eastAsia="Times New Roman" w:hAnsi="Times New Roman" w:hint="default"/>
+        </w:rPr>
+        <w:t xml:space="preserve">versión del archivo (su primera copia de seguridad) con la última versión del mismo (su última copia de </w:t>
+      </w:r>
+      <w:r>
+        <w:rPr>
+          <w:spacing w:val="0"/>
+          <w:vertAlign w:val="baseline"/>
+          <w:i w:val="0"/>
+          <w:b w:val="0"/>
+          <w:color w:val="auto"/>
+          <w:position w:val="0"/>
+          <w:sz w:val="20"/>
+          <w:szCs w:val="20"/>
+          <w:smallCaps w:val="0"/>
+          <w:rFonts w:ascii="Times New Roman" w:eastAsia="Times New Roman" w:hAnsi="Times New Roman" w:hint="default"/>
+        </w:rPr>
+        <w:t xml:space="preserve">seguridad); es decir, </w:t>
       </w:r>
       <w:r>
         <w:rPr>
@@ -1845,35 +2959,554 @@
           <w:smallCaps w:val="0"/>
           <w:rFonts w:ascii="Times New Roman" w:eastAsia="Times New Roman" w:hAnsi="Times New Roman" w:hint="default"/>
         </w:rPr>
-        <w:t>log”.</w:t>
-      </w:r>
-      <w:r>
-        <w:rPr>
-          <w:spacing w:val="0"/>
-          <w:vertAlign w:val="baseline"/>
-          <w:i w:val="0"/>
-          <w:color w:val="auto"/>
-          <w:position w:val="0"/>
-          <w:sz w:val="20"/>
-          <w:szCs w:val="20"/>
-          <w:smallCaps w:val="0"/>
-          <w:rFonts w:ascii="Times New Roman" w:eastAsia="Times New Roman" w:hAnsi="Times New Roman" w:hint="default"/>
-        </w:rPr>
-        <w:t xml:space="preserve"> Hay podríamos observar, por </w:t>
-      </w:r>
-      <w:r>
-        <w:rPr>
-          <w:spacing w:val="0"/>
-          <w:vertAlign w:val="baseline"/>
-          <w:i w:val="0"/>
-          <w:color w:val="auto"/>
-          <w:position w:val="0"/>
-          <w:sz w:val="20"/>
-          <w:szCs w:val="20"/>
-          <w:smallCaps w:val="0"/>
-          <w:rFonts w:ascii="Times New Roman" w:eastAsia="Times New Roman" w:hAnsi="Times New Roman" w:hint="default"/>
-        </w:rPr>
-        <w:t xml:space="preserve">ejemplo, cuántos “commits” o copias de seguridadad le he creado a una carpeta o a un fichero en especifico.</w:t>
+        <w:t xml:space="preserve">y ojo con esto</w:t>
+      </w:r>
+      <w:r>
+        <w:rPr>
+          <w:spacing w:val="0"/>
+          <w:vertAlign w:val="baseline"/>
+          <w:i w:val="0"/>
+          <w:b w:val="0"/>
+          <w:color w:val="auto"/>
+          <w:position w:val="0"/>
+          <w:sz w:val="20"/>
+          <w:szCs w:val="20"/>
+          <w:smallCaps w:val="0"/>
+          <w:rFonts w:ascii="Times New Roman" w:eastAsia="Times New Roman" w:hAnsi="Times New Roman" w:hint="default"/>
+        </w:rPr>
+        <w:t xml:space="preserve">, no se verán reflejados (o se mantendrán estaticos, en color gris) los cambios </w:t>
+      </w:r>
+      <w:r>
+        <w:rPr>
+          <w:spacing w:val="0"/>
+          <w:vertAlign w:val="baseline"/>
+          <w:i w:val="0"/>
+          <w:b w:val="0"/>
+          <w:color w:val="auto"/>
+          <w:position w:val="0"/>
+          <w:sz w:val="20"/>
+          <w:szCs w:val="20"/>
+          <w:smallCaps w:val="0"/>
+          <w:rFonts w:ascii="Times New Roman" w:eastAsia="Times New Roman" w:hAnsi="Times New Roman" w:hint="default"/>
+        </w:rPr>
+        <w:t xml:space="preserve">que se hicieron en otras versiones (en las versiones que hay entre la primera y la última, por ej.). Tal que así:</w:t>
+      </w:r>
+    </w:p>
+    <w:p>
+      <w:pPr>
+        <w:numPr>
+          <w:ilvl w:val="0"/>
+          <w:numId w:val="0"/>
+        </w:numPr>
+        <w:jc w:val="both"/>
+        <w:spacing w:lineRule="auto" w:line="259" w:before="0" w:after="160"/>
+        <w:widowControl w:val="1"/>
+        <w:ind w:right="0" w:left="0" w:firstLine="0"/>
+        <w:rPr>
+          <w:spacing w:val="0"/>
+          <w:vertAlign w:val="baseline"/>
+          <w:i w:val="0"/>
+          <w:b w:val="0"/>
+          <w:color w:val="auto"/>
+          <w:position w:val="0"/>
+          <w:sz w:val="20"/>
+          <w:szCs w:val="20"/>
+          <w:smallCaps w:val="0"/>
+          <w:rFonts w:ascii="Times New Roman" w:eastAsia="Times New Roman" w:hAnsi="Times New Roman" w:hint="default"/>
+        </w:rPr>
+        <w:wordWrap w:val="1"/>
+        <w:autoSpaceDE w:val="0"/>
+        <w:autoSpaceDN w:val="0"/>
+      </w:pPr>
+      <w:r>
+        <w:rPr>
+          <w:sz w:val="20"/>
+        </w:rPr>
+        <w:drawing>
+          <wp:anchor distT="0" distB="0" distL="0" distR="0" simplePos="0" relativeHeight="251624961" behindDoc="0" locked="0" layoutInCell="1" allowOverlap="1">
+            <wp:simplePos x="0" y="0"/>
+            <wp:positionH relativeFrom="margin">
+              <wp:posOffset>518165</wp:posOffset>
+            </wp:positionH>
+            <wp:positionV relativeFrom="margin">
+              <wp:posOffset>1094745</wp:posOffset>
+            </wp:positionV>
+            <wp:extent cx="4695825" cy="276225"/>
+            <wp:effectExtent l="0" t="0" r="0" b="0"/>
+            <wp:wrapSquare wrapText="bothSides"/>
+            <wp:docPr id="16" name="Imagen 2"/>
+            <wp:cNvGraphicFramePr>
+              <a:graphicFrameLocks xmlns:a="http://schemas.openxmlformats.org/drawingml/2006/main" noChangeAspect="1"/>
+            </wp:cNvGraphicFramePr>
+            <a:graphic xmlns:a="http://schemas.openxmlformats.org/drawingml/2006/main">
+              <a:graphicData uri="http://schemas.openxmlformats.org/drawingml/2006/picture">
+                <pic:pic xmlns:pic="http://schemas.openxmlformats.org/drawingml/2006/picture">
+                  <pic:nvPicPr>
+                    <pic:cNvPr id="2" name="Picture 2" descr="/Users/robertovelasquezdean/Library/Group Containers/L48J367XN4.com.infraware.PolarisOffice/EngineTemp/652/fImage26727167846.png"/>
+                    <pic:cNvPicPr>
+                      <a:picLocks noChangeAspect="1" noChangeArrowheads="1"/>
+                    </pic:cNvPicPr>
+                  </pic:nvPicPr>
+                  <pic:blipFill>
+                    <a:blip r:embed="rId6">
+                      <a:extLst>
+                        <a:ext uri="{28A0092B-C50C-407E-A947-70E740481C1C}">
+                          <a14:useLocalDpi xmlns:a14="http://schemas.microsoft.com/office/drawing/2010/main" val="0"/>
+                        </a:ext>
+                      </a:extLst>
+                    </a:blip>
+                    <a:stretch>
+                      <a:fillRect/>
+                    </a:stretch>
+                  </pic:blipFill>
+                  <pic:spPr>
+                    <a:xfrm>
+                      <a:off x="0" y="0"/>
+                      <a:ext cx="4696460" cy="276860"/>
+                    </a:xfrm>
+                    <a:prstGeom prst="rect"/>
+                    <a:ln cap="flat"/>
+                  </pic:spPr>
+                </pic:pic>
+              </a:graphicData>
+            </a:graphic>
+          </wp:anchor>
+        </w:drawing>
+      </w:r>
+    </w:p>
+    <w:p>
+      <w:pPr>
+        <w:numPr>
+          <w:ilvl w:val="0"/>
+          <w:numId w:val="0"/>
+        </w:numPr>
+        <w:jc w:val="both"/>
+        <w:spacing w:lineRule="auto" w:line="259" w:before="0" w:after="160"/>
+        <w:widowControl w:val="1"/>
+        <w:ind w:right="0" w:left="0" w:firstLine="0"/>
+        <w:rPr>
+          <w:spacing w:val="0"/>
+          <w:vertAlign w:val="baseline"/>
+          <w:i w:val="0"/>
+          <w:b w:val="0"/>
+          <w:color w:val="auto"/>
+          <w:position w:val="0"/>
+          <w:sz w:val="20"/>
+          <w:szCs w:val="20"/>
+          <w:smallCaps w:val="0"/>
+          <w:rFonts w:ascii="Times New Roman" w:eastAsia="Times New Roman" w:hAnsi="Times New Roman" w:hint="default"/>
+        </w:rPr>
+        <w:wordWrap w:val="1"/>
+        <w:autoSpaceDE w:val="0"/>
+        <w:autoSpaceDN w:val="0"/>
+      </w:pPr>
+    </w:p>
+    <w:p>
+      <w:pPr>
+        <w:numPr>
+          <w:ilvl w:val="0"/>
+          <w:numId w:val="0"/>
+        </w:numPr>
+        <w:jc w:val="both"/>
+        <w:spacing w:lineRule="auto" w:line="259" w:before="0" w:after="160"/>
+        <w:widowControl w:val="1"/>
+        <w:ind w:right="0" w:left="0" w:firstLine="0"/>
+        <w:rPr>
+          <w:spacing w:val="0"/>
+          <w:vertAlign w:val="baseline"/>
+          <w:i w:val="0"/>
+          <w:b w:val="0"/>
+          <w:color w:val="auto"/>
+          <w:position w:val="0"/>
+          <w:sz w:val="20"/>
+          <w:szCs w:val="20"/>
+          <w:smallCaps w:val="0"/>
+          <w:rFonts w:ascii="Times New Roman" w:eastAsia="Times New Roman" w:hAnsi="Times New Roman" w:hint="default"/>
+        </w:rPr>
+        <w:wordWrap w:val="1"/>
+        <w:autoSpaceDE w:val="0"/>
+        <w:autoSpaceDN w:val="0"/>
+      </w:pPr>
+      <w:r>
+        <w:rPr>
+          <w:spacing w:val="0"/>
+          <w:vertAlign w:val="baseline"/>
+          <w:i w:val="0"/>
+          <w:b w:val="1"/>
+          <w:color w:val="auto"/>
+          <w:position w:val="0"/>
+          <w:sz w:val="20"/>
+          <w:szCs w:val="20"/>
+          <w:smallCaps w:val="0"/>
+          <w:rFonts w:ascii="Times New Roman" w:eastAsia="Times New Roman" w:hAnsi="Times New Roman" w:hint="default"/>
+        </w:rPr>
+        <w:t>Consejo:</w:t>
+      </w:r>
+      <w:r>
+        <w:rPr>
+          <w:spacing w:val="0"/>
+          <w:vertAlign w:val="baseline"/>
+          <w:i w:val="0"/>
+          <w:b w:val="0"/>
+          <w:color w:val="auto"/>
+          <w:position w:val="0"/>
+          <w:sz w:val="20"/>
+          <w:szCs w:val="20"/>
+          <w:smallCaps w:val="0"/>
+          <w:rFonts w:ascii="Times New Roman" w:eastAsia="Times New Roman" w:hAnsi="Times New Roman" w:hint="default"/>
+        </w:rPr>
+        <w:t xml:space="preserve"> Después de “git diff” ponga siempre de primero la versión del archivo más “vieja” y de último la </w:t>
+      </w:r>
+      <w:r>
+        <w:rPr>
+          <w:spacing w:val="0"/>
+          <w:vertAlign w:val="baseline"/>
+          <w:i w:val="0"/>
+          <w:b w:val="0"/>
+          <w:color w:val="auto"/>
+          <w:position w:val="0"/>
+          <w:sz w:val="20"/>
+          <w:szCs w:val="20"/>
+          <w:smallCaps w:val="0"/>
+          <w:rFonts w:ascii="Times New Roman" w:eastAsia="Times New Roman" w:hAnsi="Times New Roman" w:hint="default"/>
+        </w:rPr>
+        <w:t xml:space="preserve">versión del archivo más reciente. Esto para que entienda el comando bien qué fue lo que se agregó y que se </w:t>
+      </w:r>
+      <w:r>
+        <w:rPr>
+          <w:spacing w:val="0"/>
+          <w:vertAlign w:val="baseline"/>
+          <w:i w:val="0"/>
+          <w:b w:val="0"/>
+          <w:color w:val="auto"/>
+          <w:position w:val="0"/>
+          <w:sz w:val="20"/>
+          <w:szCs w:val="20"/>
+          <w:smallCaps w:val="0"/>
+          <w:rFonts w:ascii="Times New Roman" w:eastAsia="Times New Roman" w:hAnsi="Times New Roman" w:hint="default"/>
+        </w:rPr>
+        <w:t xml:space="preserve">suprimió realmente en una línea de tiempo que va de un tiempo pasado a un tiempo presente, de nuestra versión </w:t>
+      </w:r>
+      <w:r>
+        <w:rPr>
+          <w:spacing w:val="0"/>
+          <w:vertAlign w:val="baseline"/>
+          <w:i w:val="0"/>
+          <w:b w:val="0"/>
+          <w:color w:val="auto"/>
+          <w:position w:val="0"/>
+          <w:sz w:val="20"/>
+          <w:szCs w:val="20"/>
+          <w:smallCaps w:val="0"/>
+          <w:rFonts w:ascii="Times New Roman" w:eastAsia="Times New Roman" w:hAnsi="Times New Roman" w:hint="default"/>
+        </w:rPr>
+        <w:t xml:space="preserve">“vieja” a una más reciente. (y no invierta dicha información).  </w:t>
+      </w:r>
+    </w:p>
+    <w:p>
+      <w:pPr>
+        <w:numPr>
+          <w:ilvl w:val="0"/>
+          <w:numId w:val="0"/>
+        </w:numPr>
+        <w:jc w:val="both"/>
+        <w:spacing w:lineRule="auto" w:line="259" w:before="0" w:after="160"/>
+        <w:widowControl w:val="1"/>
+        <w:ind w:right="0" w:left="0" w:firstLine="0"/>
+        <w:rPr>
+          <w:spacing w:val="0"/>
+          <w:vertAlign w:val="baseline"/>
+          <w:i w:val="0"/>
+          <w:b w:val="0"/>
+          <w:color w:val="auto"/>
+          <w:position w:val="0"/>
+          <w:sz w:val="20"/>
+          <w:szCs w:val="20"/>
+          <w:smallCaps w:val="0"/>
+          <w:rFonts w:ascii="Times New Roman" w:eastAsia="Times New Roman" w:hAnsi="Times New Roman" w:hint="default"/>
+        </w:rPr>
+        <w:wordWrap w:val="1"/>
+        <w:autoSpaceDE w:val="0"/>
+        <w:autoSpaceDN w:val="0"/>
+      </w:pPr>
+      <w:r>
+        <w:rPr>
+          <w:spacing w:val="0"/>
+          <w:vertAlign w:val="baseline"/>
+          <w:i w:val="0"/>
+          <w:b w:val="0"/>
+          <w:color w:val="auto"/>
+          <w:position w:val="0"/>
+          <w:sz w:val="20"/>
+          <w:szCs w:val="20"/>
+          <w:smallCaps w:val="0"/>
+          <w:rFonts w:ascii="Times New Roman" w:eastAsia="Times New Roman" w:hAnsi="Times New Roman" w:hint="default"/>
+        </w:rPr>
+        <w:t xml:space="preserve">Por lo anterior, si se fija bien, nos toca intercambiar las posiciones de los identificadores en nuestro ejemplo y </w:t>
+      </w:r>
+      <w:r>
+        <w:rPr>
+          <w:spacing w:val="0"/>
+          <w:vertAlign w:val="baseline"/>
+          <w:i w:val="0"/>
+          <w:b w:val="0"/>
+          <w:color w:val="auto"/>
+          <w:position w:val="0"/>
+          <w:sz w:val="20"/>
+          <w:szCs w:val="20"/>
+          <w:smallCaps w:val="0"/>
+          <w:rFonts w:ascii="Times New Roman" w:eastAsia="Times New Roman" w:hAnsi="Times New Roman" w:hint="default"/>
+        </w:rPr>
+        <w:t xml:space="preserve">situarlos así (versión más vieja a comparar y luego la versión más reciente a comparar): </w:t>
+      </w:r>
+    </w:p>
+    <w:p>
+      <w:pPr>
+        <w:numPr>
+          <w:ilvl w:val="0"/>
+          <w:numId w:val="0"/>
+        </w:numPr>
+        <w:jc w:val="both"/>
+        <w:spacing w:lineRule="auto" w:line="259" w:before="0" w:after="160"/>
+        <w:widowControl w:val="1"/>
+        <w:ind w:right="0" w:left="0" w:firstLine="0"/>
+        <w:rPr>
+          <w:spacing w:val="0"/>
+          <w:vertAlign w:val="baseline"/>
+          <w:i w:val="0"/>
+          <w:b w:val="0"/>
+          <w:color w:val="auto"/>
+          <w:position w:val="0"/>
+          <w:sz w:val="20"/>
+          <w:szCs w:val="20"/>
+          <w:smallCaps w:val="0"/>
+          <w:rFonts w:ascii="Times New Roman" w:eastAsia="Times New Roman" w:hAnsi="Times New Roman" w:hint="default"/>
+        </w:rPr>
+        <w:wordWrap w:val="1"/>
+        <w:autoSpaceDE w:val="0"/>
+        <w:autoSpaceDN w:val="0"/>
+      </w:pPr>
+      <w:r>
+        <w:rPr>
+          <w:sz w:val="20"/>
+        </w:rPr>
+        <w:drawing>
+          <wp:inline distT="0" distB="0" distL="0" distR="0">
+            <wp:extent cx="5731510" cy="301625"/>
+            <wp:effectExtent l="0" t="0" r="0" b="0"/>
+            <wp:docPr id="21" name="Imagen 4"/>
+            <wp:cNvGraphicFramePr>
+              <a:graphicFrameLocks xmlns:a="http://schemas.openxmlformats.org/drawingml/2006/main" noChangeAspect="1"/>
+            </wp:cNvGraphicFramePr>
+            <a:graphic xmlns:a="http://schemas.openxmlformats.org/drawingml/2006/main">
+              <a:graphicData uri="http://schemas.openxmlformats.org/drawingml/2006/picture">
+                <pic:pic xmlns:pic="http://schemas.openxmlformats.org/drawingml/2006/picture">
+                  <pic:nvPicPr>
+                    <pic:cNvPr id="3" name="Picture 3" descr="/Users/robertovelasquezdean/Library/Group Containers/L48J367XN4.com.infraware.PolarisOffice/EngineTemp/652/fImage64456215869.png"/>
+                    <pic:cNvPicPr>
+                      <a:picLocks noChangeAspect="1" noChangeArrowheads="1"/>
+                    </pic:cNvPicPr>
+                  </pic:nvPicPr>
+                  <pic:blipFill>
+                    <a:blip r:embed="rId7">
+                      <a:extLst>
+                        <a:ext uri="{28A0092B-C50C-407E-A947-70E740481C1C}">
+                          <a14:useLocalDpi xmlns:a14="http://schemas.microsoft.com/office/drawing/2010/main" val="0"/>
+                        </a:ext>
+                      </a:extLst>
+                    </a:blip>
+                    <a:stretch>
+                      <a:fillRect/>
+                    </a:stretch>
+                  </pic:blipFill>
+                  <pic:spPr>
+                    <a:xfrm>
+                      <a:off x="0" y="0"/>
+                      <a:ext cx="5732145" cy="302260"/>
+                    </a:xfrm>
+                    <a:prstGeom prst="rect"/>
+                    <a:ln cap="flat"/>
+                  </pic:spPr>
+                </pic:pic>
+              </a:graphicData>
+            </a:graphic>
+          </wp:inline>
+        </w:drawing>
+      </w:r>
+    </w:p>
+    <w:p>
+      <w:pPr>
+        <w:numPr>
+          <w:ilvl w:val="0"/>
+          <w:numId w:val="0"/>
+        </w:numPr>
+        <w:jc w:val="both"/>
+        <w:spacing w:lineRule="auto" w:line="259" w:before="0" w:after="160"/>
+        <w:widowControl w:val="1"/>
+        <w:ind w:right="0" w:left="0" w:firstLine="0"/>
+        <w:rPr>
+          <w:spacing w:val="0"/>
+          <w:vertAlign w:val="baseline"/>
+          <w:i w:val="0"/>
+          <w:b w:val="0"/>
+          <w:color w:val="auto"/>
+          <w:position w:val="0"/>
+          <w:sz w:val="20"/>
+          <w:szCs w:val="20"/>
+          <w:smallCaps w:val="0"/>
+          <w:rFonts w:ascii="Times New Roman" w:eastAsia="Times New Roman" w:hAnsi="Times New Roman" w:hint="default"/>
+        </w:rPr>
+        <w:wordWrap w:val="1"/>
+        <w:autoSpaceDE w:val="0"/>
+        <w:autoSpaceDN w:val="0"/>
+      </w:pPr>
+      <w:r>
+        <w:rPr>
+          <w:spacing w:val="0"/>
+          <w:vertAlign w:val="baseline"/>
+          <w:i w:val="0"/>
+          <w:b w:val="0"/>
+          <w:color w:val="auto"/>
+          <w:position w:val="0"/>
+          <w:sz w:val="20"/>
+          <w:szCs w:val="20"/>
+          <w:smallCaps w:val="0"/>
+          <w:rFonts w:ascii="Times New Roman" w:eastAsia="Times New Roman" w:hAnsi="Times New Roman" w:hint="default"/>
+        </w:rPr>
+        <w:t xml:space="preserve">Todo el listado de cambios registrados que hubieron entre las dos versiones del archivo se deberían ver más o </w:t>
+      </w:r>
+      <w:r>
+        <w:rPr>
+          <w:spacing w:val="0"/>
+          <w:vertAlign w:val="baseline"/>
+          <w:i w:val="0"/>
+          <w:b w:val="0"/>
+          <w:color w:val="auto"/>
+          <w:position w:val="0"/>
+          <w:sz w:val="20"/>
+          <w:szCs w:val="20"/>
+          <w:smallCaps w:val="0"/>
+          <w:rFonts w:ascii="Times New Roman" w:eastAsia="Times New Roman" w:hAnsi="Times New Roman" w:hint="default"/>
+        </w:rPr>
+        <w:t xml:space="preserve">menos así: </w:t>
+      </w:r>
+    </w:p>
+    <w:p>
+      <w:pPr>
+        <w:numPr>
+          <w:ilvl w:val="0"/>
+          <w:numId w:val="0"/>
+        </w:numPr>
+        <w:jc w:val="both"/>
+        <w:spacing w:lineRule="auto" w:line="259" w:before="0" w:after="160"/>
+        <w:widowControl w:val="1"/>
+        <w:ind w:right="0" w:left="0" w:firstLine="0"/>
+        <w:rPr>
+          <w:spacing w:val="0"/>
+          <w:vertAlign w:val="baseline"/>
+          <w:i w:val="0"/>
+          <w:b w:val="0"/>
+          <w:color w:val="auto"/>
+          <w:position w:val="0"/>
+          <w:sz w:val="20"/>
+          <w:szCs w:val="20"/>
+          <w:smallCaps w:val="0"/>
+          <w:rFonts w:ascii="Times New Roman" w:eastAsia="Times New Roman" w:hAnsi="Times New Roman" w:hint="default"/>
+        </w:rPr>
+        <w:wordWrap w:val="1"/>
+        <w:autoSpaceDE w:val="0"/>
+        <w:autoSpaceDN w:val="0"/>
+      </w:pPr>
+      <w:r>
+        <w:rPr>
+          <w:sz w:val="20"/>
+        </w:rPr>
+        <w:drawing>
+          <wp:inline distT="0" distB="0" distL="0" distR="0">
+            <wp:extent cx="5731510" cy="3221990"/>
+            <wp:effectExtent l="0" t="0" r="0" b="0"/>
+            <wp:docPr id="20" name="Imagen 3"/>
+            <wp:cNvGraphicFramePr>
+              <a:graphicFrameLocks xmlns:a="http://schemas.openxmlformats.org/drawingml/2006/main" noChangeAspect="1"/>
+            </wp:cNvGraphicFramePr>
+            <a:graphic xmlns:a="http://schemas.openxmlformats.org/drawingml/2006/main">
+              <a:graphicData uri="http://schemas.openxmlformats.org/drawingml/2006/picture">
+                <pic:pic xmlns:pic="http://schemas.openxmlformats.org/drawingml/2006/picture">
+                  <pic:nvPicPr>
+                    <pic:cNvPr id="4" name="Picture 4" descr="/Users/robertovelasquezdean/Library/Group Containers/L48J367XN4.com.infraware.PolarisOffice/EngineTemp/652/fImage322981206670.png"/>
+                    <pic:cNvPicPr>
+                      <a:picLocks noChangeAspect="1" noChangeArrowheads="1"/>
+                    </pic:cNvPicPr>
+                  </pic:nvPicPr>
+                  <pic:blipFill>
+                    <a:blip r:embed="rId8">
+                      <a:extLst>
+                        <a:ext uri="{28A0092B-C50C-407E-A947-70E740481C1C}">
+                          <a14:useLocalDpi xmlns:a14="http://schemas.microsoft.com/office/drawing/2010/main" val="0"/>
+                        </a:ext>
+                      </a:extLst>
+                    </a:blip>
+                    <a:stretch>
+                      <a:fillRect/>
+                    </a:stretch>
+                  </pic:blipFill>
+                  <pic:spPr>
+                    <a:xfrm>
+                      <a:off x="0" y="0"/>
+                      <a:ext cx="5732145" cy="3222625"/>
+                    </a:xfrm>
+                    <a:prstGeom prst="rect"/>
+                    <a:ln cap="flat"/>
+                  </pic:spPr>
+                </pic:pic>
+              </a:graphicData>
+            </a:graphic>
+          </wp:inline>
+        </w:drawing>
+      </w:r>
+    </w:p>
+    <w:p>
+      <w:pPr>
+        <w:numPr>
+          <w:ilvl w:val="0"/>
+          <w:numId w:val="0"/>
+        </w:numPr>
+        <w:jc w:val="center"/>
+        <w:spacing w:lineRule="auto" w:line="259" w:before="0" w:after="160"/>
+        <w:widowControl w:val="1"/>
+        <w:ind w:right="0" w:left="0" w:firstLine="0"/>
+        <w:rPr>
+          <w:spacing w:val="0"/>
+          <w:vertAlign w:val="baseline"/>
+          <w:i w:val="1"/>
+          <w:b w:val="1"/>
+          <w:color w:val="auto"/>
+          <w:position w:val="0"/>
+          <w:sz w:val="20"/>
+          <w:szCs w:val="20"/>
+          <w:u w:val="none"/>
+          <w:smallCaps w:val="0"/>
+          <w:rFonts w:ascii="Times New Roman" w:eastAsia="Times New Roman" w:hAnsi="Times New Roman" w:hint="default"/>
+        </w:rPr>
+        <w:wordWrap w:val="1"/>
+        <w:autoSpaceDE w:val="0"/>
+        <w:autoSpaceDN w:val="0"/>
+      </w:pPr>
+      <w:r>
+        <w:rPr>
+          <w:spacing w:val="0"/>
+          <w:vertAlign w:val="baseline"/>
+          <w:i w:val="1"/>
+          <w:b w:val="1"/>
+          <w:color w:val="auto"/>
+          <w:position w:val="0"/>
+          <w:sz w:val="20"/>
+          <w:szCs w:val="20"/>
+          <w:u w:val="none"/>
+          <w:smallCaps w:val="0"/>
+          <w:rFonts w:ascii="Times New Roman" w:eastAsia="Times New Roman" w:hAnsi="Times New Roman" w:hint="default"/>
+        </w:rPr>
+        <w:t xml:space="preserve">Es la misma lógica que explicamos con “git show” para entender qué se agregó y que se suprimió. </w:t>
       </w:r>
     </w:p>
     <w:sectPr>

</xml_diff>